<commit_message>
Add additional interview result
</commit_message>
<xml_diff>
--- a/D1.2-group-14.docx
+++ b/D1.2-group-14.docx
@@ -11,12 +11,17 @@
           <w:sz w:val="24"/>
         </w:rPr>
       </w:pPr>
+      <w:proofErr w:type="gramStart"/>
+      <w:r>
+        <w:t>l</w:t>
+      </w:r>
+      <w:proofErr w:type="gramEnd"/>
       <w:r>
         <w:object w:dxaOrig="9091" w:dyaOrig="769">
           <v:rect id="rectole0000000000" o:spid="_x0000_i1025" style="width:454.5pt;height:38.25pt" o:ole="" o:preferrelative="t" stroked="f">
             <v:imagedata r:id="rId6" o:title=""/>
           </v:rect>
-          <o:OLEObject Type="Embed" ProgID="StaticMetafile" ShapeID="rectole0000000000" DrawAspect="Content" ObjectID="_1548523617" r:id="rId7"/>
+          <o:OLEObject Type="Embed" ProgID="StaticMetafile" ShapeID="rectole0000000000" DrawAspect="Content" ObjectID="_1548526933" r:id="rId7"/>
         </w:object>
       </w:r>
     </w:p>
@@ -740,7 +745,14 @@
           <w:rFonts w:ascii="Times New Roman" w:eastAsia="Times New Roman" w:hAnsi="Times New Roman" w:cs="Times New Roman"/>
           <w:sz w:val="24"/>
         </w:rPr>
-        <w:t xml:space="preserve"> – Placeholder</w:t>
+        <w:t xml:space="preserve"> – </w:t>
+      </w:r>
+      <w:r>
+        <w:rPr>
+          <w:rFonts w:ascii="Times New Roman" w:eastAsia="Times New Roman" w:hAnsi="Times New Roman" w:cs="Times New Roman"/>
+          <w:sz w:val="24"/>
+        </w:rPr>
+        <w:t xml:space="preserve">This customer falls into the “No Programming Experience” customer segment as she has no personal experience with programming. Her only exposure to programming is secondary through hearing friends and family discuss it. She has always been interested in learning the basics of programming and says that traditional programming “seems kind of complicated” citing the various weird symbols and quirks as reasons why it might seem complicated. As it stands, she would likely look online for introductory programming help. She loves “jigsaw and logic puzzles” and is very interested in a puzzle game that teaches the logical principles of programming, although a price tag would “probably dissuade” her. </w:t>
       </w:r>
     </w:p>
     <w:p>
@@ -807,6 +819,7 @@
           <w:rFonts w:ascii="Times New Roman" w:eastAsia="Times New Roman" w:hAnsi="Times New Roman" w:cs="Times New Roman"/>
           <w:sz w:val="24"/>
         </w:rPr>
+        <w:lastRenderedPageBreak/>
         <w:t xml:space="preserve">Peter – </w:t>
       </w:r>
       <w:r>

</xml_diff>

<commit_message>
Revise perspective of interviews, closes #1
</commit_message>
<xml_diff>
--- a/D1.2-group-14.docx
+++ b/D1.2-group-14.docx
@@ -1,6 +1,6 @@
 
 <file path=word/document.xml><?xml version="1.0" encoding="utf-8"?>
-<w:document xmlns:wpc="http://schemas.microsoft.com/office/word/2010/wordprocessingCanvas" xmlns:mc="http://schemas.openxmlformats.org/markup-compatibility/2006" xmlns:o="urn:schemas-microsoft-com:office:office" xmlns:r="http://schemas.openxmlformats.org/officeDocument/2006/relationships" xmlns:m="http://schemas.openxmlformats.org/officeDocument/2006/math" xmlns:v="urn:schemas-microsoft-com:vml" xmlns:wp14="http://schemas.microsoft.com/office/word/2010/wordprocessingDrawing" xmlns:wp="http://schemas.openxmlformats.org/drawingml/2006/wordprocessingDrawing" xmlns:w10="urn:schemas-microsoft-com:office:word" xmlns:w="http://schemas.openxmlformats.org/wordprocessingml/2006/main" xmlns:w14="http://schemas.microsoft.com/office/word/2010/wordml" xmlns:w15="http://schemas.microsoft.com/office/word/2012/wordml" xmlns:wpg="http://schemas.microsoft.com/office/word/2010/wordprocessingGroup" xmlns:wpi="http://schemas.microsoft.com/office/word/2010/wordprocessingInk" xmlns:wne="http://schemas.microsoft.com/office/word/2006/wordml" xmlns:wps="http://schemas.microsoft.com/office/word/2010/wordprocessingShape" mc:Ignorable="w14 w15 wp14">
+<w:document xmlns:ve="http://schemas.openxmlformats.org/markup-compatibility/2006" xmlns:o="urn:schemas-microsoft-com:office:office" xmlns:r="http://schemas.openxmlformats.org/officeDocument/2006/relationships" xmlns:m="http://schemas.openxmlformats.org/officeDocument/2006/math" xmlns:v="urn:schemas-microsoft-com:vml" xmlns:wp="http://schemas.openxmlformats.org/drawingml/2006/wordprocessingDrawing" xmlns:w10="urn:schemas-microsoft-com:office:word" xmlns:w="http://schemas.openxmlformats.org/wordprocessingml/2006/main" xmlns:wne="http://schemas.microsoft.com/office/word/2006/wordml">
   <w:body>
     <w:p>
       <w:pPr>
@@ -12,11 +12,11 @@
         </w:rPr>
       </w:pPr>
       <w:r>
-        <w:object w:dxaOrig="21465" w:dyaOrig="1815" w14:anchorId="18633235">
+        <w:object w:dxaOrig="21465" w:dyaOrig="1815">
           <v:rect id="rectole0000000000" o:spid="_x0000_i1025" style="width:453.75pt;height:38.25pt;mso-left-percent:-10001;mso-top-percent:-10001;mso-position-horizontal:absolute;mso-position-horizontal-relative:char;mso-position-vertical:absolute;mso-position-vertical-relative:line;mso-left-percent:-10001;mso-top-percent:-10001" o:ole="" o:preferrelative="t" stroked="f">
             <v:imagedata r:id="rId6" o:title=""/>
           </v:rect>
-          <o:OLEObject Type="Embed" ProgID="StaticMetafile" ShapeID="rectole0000000000" DrawAspect="Content" ObjectID="_1548583705" r:id="rId7"/>
+          <o:OLEObject Type="Embed" ProgID="StaticMetafile" ShapeID="rectole0000000000" DrawAspect="Content" ObjectID="_1548601063" r:id="rId7"/>
         </w:object>
       </w:r>
     </w:p>
@@ -34,7 +34,39 @@
           <w:rFonts w:ascii="Times New Roman" w:eastAsia="Times New Roman" w:hAnsi="Times New Roman" w:cs="Times New Roman"/>
           <w:sz w:val="24"/>
         </w:rPr>
-        <w:t>Hayden Aupperle, Gage Cottrell, Peter Huettl, Garrison Smith</w:t>
+        <w:t xml:space="preserve">Hayden </w:t>
+      </w:r>
+      <w:proofErr w:type="spellStart"/>
+      <w:r>
+        <w:rPr>
+          <w:rFonts w:ascii="Times New Roman" w:eastAsia="Times New Roman" w:hAnsi="Times New Roman" w:cs="Times New Roman"/>
+          <w:sz w:val="24"/>
+        </w:rPr>
+        <w:t>Aupperle</w:t>
+      </w:r>
+      <w:proofErr w:type="spellEnd"/>
+      <w:r>
+        <w:rPr>
+          <w:rFonts w:ascii="Times New Roman" w:eastAsia="Times New Roman" w:hAnsi="Times New Roman" w:cs="Times New Roman"/>
+          <w:sz w:val="24"/>
+        </w:rPr>
+        <w:t xml:space="preserve">, Gage Cottrell, Peter </w:t>
+      </w:r>
+      <w:proofErr w:type="spellStart"/>
+      <w:r>
+        <w:rPr>
+          <w:rFonts w:ascii="Times New Roman" w:eastAsia="Times New Roman" w:hAnsi="Times New Roman" w:cs="Times New Roman"/>
+          <w:sz w:val="24"/>
+        </w:rPr>
+        <w:t>Huettl</w:t>
+      </w:r>
+      <w:proofErr w:type="spellEnd"/>
+      <w:r>
+        <w:rPr>
+          <w:rFonts w:ascii="Times New Roman" w:eastAsia="Times New Roman" w:hAnsi="Times New Roman" w:cs="Times New Roman"/>
+          <w:sz w:val="24"/>
+        </w:rPr>
+        <w:t>, Garrison Smith</w:t>
       </w:r>
     </w:p>
     <w:p>
@@ -140,8 +172,17 @@
           <w:rFonts w:ascii="Times New Roman" w:eastAsia="Times New Roman" w:hAnsi="Times New Roman" w:cs="Times New Roman"/>
           <w:sz w:val="24"/>
         </w:rPr>
-        <w:t>Marco Gerosa</w:t>
-      </w:r>
+        <w:t xml:space="preserve">Marco </w:t>
+      </w:r>
+      <w:proofErr w:type="spellStart"/>
+      <w:r>
+        <w:rPr>
+          <w:rFonts w:ascii="Times New Roman" w:eastAsia="Times New Roman" w:hAnsi="Times New Roman" w:cs="Times New Roman"/>
+          <w:sz w:val="24"/>
+        </w:rPr>
+        <w:t>Gerosa</w:t>
+      </w:r>
+      <w:proofErr w:type="spellEnd"/>
     </w:p>
     <w:p>
       <w:pPr>
@@ -204,7 +245,21 @@
           <w:rFonts w:ascii="Times New Roman" w:eastAsia="Times New Roman" w:hAnsi="Times New Roman" w:cs="Times New Roman"/>
           <w:sz w:val="24"/>
         </w:rPr>
-        <w:t>Learn how to program with fun, intuitive puzzles” or “Challenge your brain and learn how to code through logical thinking puzzles. Focusing on the puzzle aspect of the software appeals to customers in a majority of customer segments. The learning aspect also has the ability to attract customers from both ends of the spectrum, whether it be as an introduction, or a teaching tool.</w:t>
+        <w:t xml:space="preserve">Learn how to program with fun, intuitive puzzles” or “Challenge your brain and learn how to code through logical thinking puzzles. Focusing on the puzzle aspect of the software appeals to customers in a majority of customer segments. The learning aspect also has the ability to attract customers from both ends of the spectrum, whether it </w:t>
+      </w:r>
+      <w:r>
+        <w:rPr>
+          <w:rFonts w:ascii="Times New Roman" w:eastAsia="Times New Roman" w:hAnsi="Times New Roman" w:cs="Times New Roman"/>
+          <w:sz w:val="24"/>
+        </w:rPr>
+        <w:t>is</w:t>
+      </w:r>
+      <w:r>
+        <w:rPr>
+          <w:rFonts w:ascii="Times New Roman" w:eastAsia="Times New Roman" w:hAnsi="Times New Roman" w:cs="Times New Roman"/>
+          <w:sz w:val="24"/>
+        </w:rPr>
+        <w:t xml:space="preserve"> as an introduction, or a teaching tool.</w:t>
       </w:r>
     </w:p>
     <w:p>
@@ -399,14 +454,49 @@
           <w:rFonts w:ascii="Times New Roman" w:eastAsia="Times New Roman" w:hAnsi="Times New Roman" w:cs="Times New Roman"/>
           <w:sz w:val="24"/>
         </w:rPr>
-        <w:t xml:space="preserve"> When </w:t>
-      </w:r>
-      <w:r>
-        <w:rPr>
-          <w:rFonts w:ascii="Times New Roman" w:eastAsia="Times New Roman" w:hAnsi="Times New Roman" w:cs="Times New Roman"/>
-          <w:sz w:val="24"/>
-        </w:rPr>
-        <w:t xml:space="preserve">I gathered the results from a person who had some experience within the programming field. I learned that this customer was a puzzle finder and loved puzzle games, so that seemed to be the catch for him. As I interviewed him more I noticed that the learning experience that can be given to a customer can help them if they are pursuing a programming type of future. </w:t>
+        <w:t xml:space="preserve"> </w:t>
+      </w:r>
+      <w:r>
+        <w:rPr>
+          <w:rFonts w:ascii="Times New Roman" w:eastAsia="Times New Roman" w:hAnsi="Times New Roman" w:cs="Times New Roman"/>
+          <w:sz w:val="24"/>
+        </w:rPr>
+        <w:t>This customer would fall into the “Some Programming Experience” customer segment. T</w:t>
+      </w:r>
+      <w:r>
+        <w:rPr>
+          <w:rFonts w:ascii="Times New Roman" w:eastAsia="Times New Roman" w:hAnsi="Times New Roman" w:cs="Times New Roman"/>
+          <w:sz w:val="24"/>
+        </w:rPr>
+        <w:t>his customer was a puzzle finder and loved puzzle games, so that s</w:t>
+      </w:r>
+      <w:r>
+        <w:rPr>
+          <w:rFonts w:ascii="Times New Roman" w:eastAsia="Times New Roman" w:hAnsi="Times New Roman" w:cs="Times New Roman"/>
+          <w:sz w:val="24"/>
+        </w:rPr>
+        <w:t>eemed to be the catch for him. Throughout the interview, he made it clear that</w:t>
+      </w:r>
+      <w:r>
+        <w:rPr>
+          <w:rFonts w:ascii="Times New Roman" w:eastAsia="Times New Roman" w:hAnsi="Times New Roman" w:cs="Times New Roman"/>
+          <w:sz w:val="24"/>
+        </w:rPr>
+        <w:t xml:space="preserve"> the learning experience</w:t>
+      </w:r>
+      <w:r>
+        <w:rPr>
+          <w:rFonts w:ascii="Times New Roman" w:eastAsia="Times New Roman" w:hAnsi="Times New Roman" w:cs="Times New Roman"/>
+          <w:sz w:val="24"/>
+        </w:rPr>
+        <w:t xml:space="preserve"> provided would help customers who are pursuing a future in programming.</w:t>
+      </w:r>
+      <w:r>
+        <w:rPr>
+          <w:rFonts w:ascii="Times New Roman" w:eastAsia="Times New Roman" w:hAnsi="Times New Roman" w:cs="Times New Roman"/>
+          <w:sz w:val="24"/>
+        </w:rPr>
+        <w:t xml:space="preserve"> </w:t>
       </w:r>
     </w:p>
     <w:p>
@@ -459,21 +549,147 @@
           <w:rFonts w:ascii="Times New Roman" w:eastAsia="Times New Roman" w:hAnsi="Times New Roman" w:cs="Times New Roman"/>
           <w:sz w:val="24"/>
         </w:rPr>
-        <w:t xml:space="preserve">I gathered the results from this customer who had extensive programming experience I learned some interesting facts about the product. Many people who actually will use the product will use it for the puzzle games and not necessarily the learning experience from the product. However, once again this customer told me that if someone was in the </w:t>
-      </w:r>
-      <w:r>
-        <w:rPr>
-          <w:rFonts w:ascii="Times New Roman" w:eastAsia="Times New Roman" w:hAnsi="Times New Roman" w:cs="Times New Roman"/>
-          <w:sz w:val="24"/>
-        </w:rPr>
-        <w:t>mindset</w:t>
-      </w:r>
-      <w:r>
-        <w:rPr>
-          <w:rFonts w:ascii="Times New Roman" w:eastAsia="Times New Roman" w:hAnsi="Times New Roman" w:cs="Times New Roman"/>
-          <w:sz w:val="24"/>
-        </w:rPr>
-        <w:t xml:space="preserve"> of a programmer that they would enjoy this product quite a bit. Even those who have programmed for awhile because they can refresh their mind in programming in a problem solving method. </w:t>
+        <w:t>we</w:t>
+      </w:r>
+      <w:r>
+        <w:rPr>
+          <w:rFonts w:ascii="Times New Roman" w:eastAsia="Times New Roman" w:hAnsi="Times New Roman" w:cs="Times New Roman"/>
+          <w:sz w:val="24"/>
+        </w:rPr>
+        <w:t xml:space="preserve"> gathered the results from this customer who </w:t>
+      </w:r>
+      <w:r>
+        <w:rPr>
+          <w:rFonts w:ascii="Times New Roman" w:eastAsia="Times New Roman" w:hAnsi="Times New Roman" w:cs="Times New Roman"/>
+          <w:sz w:val="24"/>
+        </w:rPr>
+        <w:t>falls into the “Extensive Programming Experience” customer segment</w:t>
+      </w:r>
+      <w:r>
+        <w:rPr>
+          <w:rFonts w:ascii="Times New Roman" w:eastAsia="Times New Roman" w:hAnsi="Times New Roman" w:cs="Times New Roman"/>
+          <w:sz w:val="24"/>
+        </w:rPr>
+        <w:t>, we</w:t>
+      </w:r>
+      <w:r>
+        <w:rPr>
+          <w:rFonts w:ascii="Times New Roman" w:eastAsia="Times New Roman" w:hAnsi="Times New Roman" w:cs="Times New Roman"/>
+          <w:sz w:val="24"/>
+        </w:rPr>
+        <w:t xml:space="preserve"> learned some interesting facts about the product. </w:t>
+      </w:r>
+      <w:r>
+        <w:rPr>
+          <w:rFonts w:ascii="Times New Roman" w:eastAsia="Times New Roman" w:hAnsi="Times New Roman" w:cs="Times New Roman"/>
+          <w:sz w:val="24"/>
+        </w:rPr>
+        <w:t>She feels as though a majority of users</w:t>
+      </w:r>
+      <w:r>
+        <w:rPr>
+          <w:rFonts w:ascii="Times New Roman" w:eastAsia="Times New Roman" w:hAnsi="Times New Roman" w:cs="Times New Roman"/>
+          <w:sz w:val="24"/>
+        </w:rPr>
+        <w:t xml:space="preserve"> will use it for the puzzle games and not necessarily the learning experience from the product. However, </w:t>
+      </w:r>
+      <w:r>
+        <w:rPr>
+          <w:rFonts w:ascii="Times New Roman" w:eastAsia="Times New Roman" w:hAnsi="Times New Roman" w:cs="Times New Roman"/>
+          <w:sz w:val="24"/>
+        </w:rPr>
+        <w:t xml:space="preserve">she felt that individuals with </w:t>
+      </w:r>
+      <w:r>
+        <w:rPr>
+          <w:rFonts w:ascii="Times New Roman" w:eastAsia="Times New Roman" w:hAnsi="Times New Roman" w:cs="Times New Roman"/>
+          <w:sz w:val="24"/>
+        </w:rPr>
+        <w:t>a programmer</w:t>
+      </w:r>
+      <w:r>
+        <w:rPr>
+          <w:rFonts w:ascii="Times New Roman" w:eastAsia="Times New Roman" w:hAnsi="Times New Roman" w:cs="Times New Roman"/>
+          <w:sz w:val="24"/>
+        </w:rPr>
+        <w:t>’s mindset</w:t>
+      </w:r>
+      <w:r>
+        <w:rPr>
+          <w:rFonts w:ascii="Times New Roman" w:eastAsia="Times New Roman" w:hAnsi="Times New Roman" w:cs="Times New Roman"/>
+          <w:sz w:val="24"/>
+        </w:rPr>
+        <w:t xml:space="preserve"> would enjoy this product quite a bit. </w:t>
+      </w:r>
+      <w:r>
+        <w:rPr>
+          <w:rFonts w:ascii="Times New Roman" w:eastAsia="Times New Roman" w:hAnsi="Times New Roman" w:cs="Times New Roman"/>
+          <w:sz w:val="24"/>
+        </w:rPr>
+        <w:t>It could e</w:t>
+      </w:r>
+      <w:r>
+        <w:rPr>
+          <w:rFonts w:ascii="Times New Roman" w:eastAsia="Times New Roman" w:hAnsi="Times New Roman" w:cs="Times New Roman"/>
+          <w:sz w:val="24"/>
+        </w:rPr>
+        <w:t xml:space="preserve">ven </w:t>
+      </w:r>
+      <w:r>
+        <w:rPr>
+          <w:rFonts w:ascii="Times New Roman" w:eastAsia="Times New Roman" w:hAnsi="Times New Roman" w:cs="Times New Roman"/>
+          <w:sz w:val="24"/>
+        </w:rPr>
+        <w:t xml:space="preserve">interest </w:t>
+      </w:r>
+      <w:r>
+        <w:rPr>
+          <w:rFonts w:ascii="Times New Roman" w:eastAsia="Times New Roman" w:hAnsi="Times New Roman" w:cs="Times New Roman"/>
+          <w:sz w:val="24"/>
+        </w:rPr>
+        <w:t>those who have programmed for</w:t>
+      </w:r>
+      <w:r>
+        <w:rPr>
+          <w:rFonts w:ascii="Times New Roman" w:eastAsia="Times New Roman" w:hAnsi="Times New Roman" w:cs="Times New Roman"/>
+          <w:sz w:val="24"/>
+        </w:rPr>
+        <w:t xml:space="preserve"> many years</w:t>
+      </w:r>
+      <w:r>
+        <w:rPr>
+          <w:rFonts w:ascii="Times New Roman" w:eastAsia="Times New Roman" w:hAnsi="Times New Roman" w:cs="Times New Roman"/>
+          <w:sz w:val="24"/>
+        </w:rPr>
+        <w:t xml:space="preserve"> because </w:t>
+      </w:r>
+      <w:r>
+        <w:rPr>
+          <w:rFonts w:ascii="Times New Roman" w:eastAsia="Times New Roman" w:hAnsi="Times New Roman" w:cs="Times New Roman"/>
+          <w:sz w:val="24"/>
+        </w:rPr>
+        <w:t xml:space="preserve">it would act as a refresher </w:t>
+      </w:r>
+      <w:r>
+        <w:rPr>
+          <w:rFonts w:ascii="Times New Roman" w:eastAsia="Times New Roman" w:hAnsi="Times New Roman" w:cs="Times New Roman"/>
+          <w:sz w:val="24"/>
+        </w:rPr>
+        <w:t>in programming</w:t>
+      </w:r>
+      <w:r>
+        <w:rPr>
+          <w:rFonts w:ascii="Times New Roman" w:eastAsia="Times New Roman" w:hAnsi="Times New Roman" w:cs="Times New Roman"/>
+          <w:sz w:val="24"/>
+        </w:rPr>
+        <w:t xml:space="preserve"> and in general </w:t>
+      </w:r>
+      <w:r>
+        <w:rPr>
+          <w:rFonts w:ascii="Times New Roman" w:eastAsia="Times New Roman" w:hAnsi="Times New Roman" w:cs="Times New Roman"/>
+          <w:sz w:val="24"/>
+        </w:rPr>
+        <w:t xml:space="preserve">problem solving. </w:t>
       </w:r>
     </w:p>
     <w:p>
@@ -505,39 +721,122 @@
           <w:rFonts w:ascii="Times New Roman" w:eastAsia="Times New Roman" w:hAnsi="Times New Roman" w:cs="Times New Roman"/>
           <w:sz w:val="24"/>
         </w:rPr>
-        <w:t>This</w:t>
-      </w:r>
-      <w:r>
-        <w:rPr>
-          <w:rFonts w:ascii="Times New Roman" w:eastAsia="Times New Roman" w:hAnsi="Times New Roman" w:cs="Times New Roman"/>
+        <w:t>This customer could be generally described by the “No Programming Experience” customer segment</w:t>
+      </w:r>
+      <w:r>
+        <w:rPr>
+          <w:rFonts w:ascii="Times New Roman" w:eastAsia="Times New Roman" w:hAnsi="Times New Roman" w:cs="Times New Roman"/>
+          <w:sz w:val="24"/>
+        </w:rPr>
+        <w:t xml:space="preserve">. </w:t>
+      </w:r>
+      <w:r>
+        <w:rPr>
+          <w:rFonts w:ascii="Times New Roman" w:eastAsia="Times New Roman" w:hAnsi="Times New Roman" w:cs="Times New Roman"/>
+          <w:sz w:val="24"/>
+        </w:rPr>
+        <w:t>He had</w:t>
+      </w:r>
+      <w:r>
+        <w:rPr>
+          <w:rFonts w:ascii="Times New Roman" w:eastAsia="Times New Roman" w:hAnsi="Times New Roman" w:cs="Times New Roman"/>
+          <w:sz w:val="24"/>
+        </w:rPr>
+        <w:t xml:space="preserve"> in interest in puzzle games </w:t>
+      </w:r>
+      <w:r>
+        <w:rPr>
+          <w:rFonts w:ascii="Times New Roman" w:eastAsia="Times New Roman" w:hAnsi="Times New Roman" w:cs="Times New Roman"/>
+          <w:sz w:val="24"/>
+        </w:rPr>
+        <w:t>and this is what would attract him to try out an application such as ours</w:t>
+      </w:r>
+      <w:r>
+        <w:rPr>
+          <w:rFonts w:ascii="Times New Roman" w:eastAsia="Times New Roman" w:hAnsi="Times New Roman" w:cs="Times New Roman"/>
+          <w:sz w:val="24"/>
+        </w:rPr>
+        <w:t xml:space="preserve">. </w:t>
+      </w:r>
+      <w:r>
+        <w:rPr>
+          <w:rFonts w:ascii="Times New Roman" w:eastAsia="Times New Roman" w:hAnsi="Times New Roman" w:cs="Times New Roman"/>
+          <w:sz w:val="24"/>
+        </w:rPr>
+        <w:t>From this, we can conclude that the</w:t>
+      </w:r>
+      <w:r>
+        <w:rPr>
+          <w:rFonts w:ascii="Times New Roman" w:eastAsia="Times New Roman" w:hAnsi="Times New Roman" w:cs="Times New Roman"/>
+          <w:sz w:val="24"/>
+        </w:rPr>
+        <w:t xml:space="preserve"> puzzle factor </w:t>
+      </w:r>
+      <w:r>
+        <w:rPr>
+          <w:rFonts w:ascii="Times New Roman" w:eastAsia="Times New Roman" w:hAnsi="Times New Roman" w:cs="Times New Roman"/>
+          <w:sz w:val="24"/>
+        </w:rPr>
+        <w:t xml:space="preserve">of the </w:t>
+      </w:r>
+      <w:r>
+        <w:rPr>
+          <w:rFonts w:ascii="Times New Roman" w:eastAsia="Times New Roman" w:hAnsi="Times New Roman" w:cs="Times New Roman"/>
+          <w:sz w:val="24"/>
+        </w:rPr>
+        <w:t>product makes it worth</w:t>
+      </w:r>
+      <w:r>
+        <w:rPr>
+          <w:rFonts w:ascii="Times New Roman" w:eastAsia="Times New Roman" w:hAnsi="Times New Roman" w:cs="Times New Roman"/>
+          <w:sz w:val="24"/>
+        </w:rPr>
+        <w:t>while for customers who would otherwise be disinterested in programming</w:t>
+      </w:r>
+      <w:r>
+        <w:rPr>
+          <w:rFonts w:ascii="Times New Roman" w:eastAsia="Times New Roman" w:hAnsi="Times New Roman" w:cs="Times New Roman"/>
+          <w:sz w:val="24"/>
+        </w:rPr>
+        <w:t xml:space="preserve">.  </w:t>
+      </w:r>
+    </w:p>
+    <w:p>
+      <w:pPr>
+        <w:spacing w:after="160" w:line="259" w:lineRule="auto"/>
+        <w:rPr>
+          <w:rFonts w:ascii="Times New Roman" w:eastAsia="Times New Roman" w:hAnsi="Times New Roman" w:cs="Times New Roman"/>
+          <w:sz w:val="24"/>
+        </w:rPr>
+      </w:pPr>
+      <w:proofErr w:type="spellStart"/>
+      <w:r>
+        <w:rPr>
+          <w:rFonts w:ascii="Times New Roman" w:eastAsia="Times New Roman" w:hAnsi="Times New Roman" w:cs="Times New Roman"/>
+          <w:i/>
+          <w:sz w:val="24"/>
+        </w:rPr>
+        <w:t>Kyrianna</w:t>
+      </w:r>
+      <w:proofErr w:type="spellEnd"/>
+      <w:r>
+        <w:rPr>
+          <w:rFonts w:ascii="Times New Roman" w:eastAsia="Times New Roman" w:hAnsi="Times New Roman" w:cs="Times New Roman"/>
+          <w:i/>
           <w:sz w:val="24"/>
         </w:rPr>
         <w:t xml:space="preserve"> </w:t>
       </w:r>
-      <w:r>
-        <w:rPr>
-          <w:rFonts w:ascii="Times New Roman" w:eastAsia="Times New Roman" w:hAnsi="Times New Roman" w:cs="Times New Roman"/>
-          <w:sz w:val="24"/>
-        </w:rPr>
-        <w:t xml:space="preserve">customer was hard to interview because they did not have any interest in programming. However they did have in interest in puzzle games and once again they got interested in what the product was and wanted to try out the app. So I have concluded that the puzzle factor within this product makes it worth the time and effort.  </w:t>
-      </w:r>
-    </w:p>
-    <w:p>
-      <w:pPr>
-        <w:spacing w:after="160" w:line="259" w:lineRule="auto"/>
-        <w:rPr>
-          <w:rFonts w:ascii="Times New Roman" w:eastAsia="Times New Roman" w:hAnsi="Times New Roman" w:cs="Times New Roman"/>
-          <w:sz w:val="24"/>
-        </w:rPr>
-      </w:pPr>
-      <w:r>
-        <w:rPr>
-          <w:rFonts w:ascii="Times New Roman" w:eastAsia="Times New Roman" w:hAnsi="Times New Roman" w:cs="Times New Roman"/>
-          <w:i/>
-          <w:sz w:val="24"/>
-        </w:rPr>
-        <w:t>Kyrianna Knittle</w:t>
-      </w:r>
+      <w:proofErr w:type="spellStart"/>
+      <w:r>
+        <w:rPr>
+          <w:rFonts w:ascii="Times New Roman" w:eastAsia="Times New Roman" w:hAnsi="Times New Roman" w:cs="Times New Roman"/>
+          <w:i/>
+          <w:sz w:val="24"/>
+        </w:rPr>
+        <w:t>Knittle</w:t>
+      </w:r>
+      <w:proofErr w:type="spellEnd"/>
       <w:r>
         <w:rPr>
           <w:rFonts w:ascii="Times New Roman" w:eastAsia="Times New Roman" w:hAnsi="Times New Roman" w:cs="Times New Roman"/>
@@ -581,8 +880,18 @@
           <w:i/>
           <w:sz w:val="24"/>
         </w:rPr>
-        <w:t>Tessa Huettl</w:t>
-      </w:r>
+        <w:t xml:space="preserve">Tessa </w:t>
+      </w:r>
+      <w:proofErr w:type="spellStart"/>
+      <w:r>
+        <w:rPr>
+          <w:rFonts w:ascii="Times New Roman" w:eastAsia="Times New Roman" w:hAnsi="Times New Roman" w:cs="Times New Roman"/>
+          <w:i/>
+          <w:sz w:val="24"/>
+        </w:rPr>
+        <w:t>Huettl</w:t>
+      </w:r>
+      <w:proofErr w:type="spellEnd"/>
       <w:r>
         <w:rPr>
           <w:rFonts w:ascii="Times New Roman" w:eastAsia="Times New Roman" w:hAnsi="Times New Roman" w:cs="Times New Roman"/>
@@ -621,7 +930,25 @@
           <w:i/>
           <w:sz w:val="24"/>
         </w:rPr>
-        <w:t>Shelby Ohashi Sides</w:t>
+        <w:t xml:space="preserve">Shelby </w:t>
+      </w:r>
+      <w:proofErr w:type="spellStart"/>
+      <w:r>
+        <w:rPr>
+          <w:rFonts w:ascii="Times New Roman" w:eastAsia="Times New Roman" w:hAnsi="Times New Roman" w:cs="Times New Roman"/>
+          <w:i/>
+          <w:sz w:val="24"/>
+        </w:rPr>
+        <w:t>Ohashi</w:t>
+      </w:r>
+      <w:proofErr w:type="spellEnd"/>
+      <w:r>
+        <w:rPr>
+          <w:rFonts w:ascii="Times New Roman" w:eastAsia="Times New Roman" w:hAnsi="Times New Roman" w:cs="Times New Roman"/>
+          <w:i/>
+          <w:sz w:val="24"/>
+        </w:rPr>
+        <w:t xml:space="preserve"> Sides</w:t>
       </w:r>
       <w:r>
         <w:rPr>
@@ -636,7 +963,21 @@
           <w:sz w:val="24"/>
         </w:rPr>
         <w:lastRenderedPageBreak/>
-        <w:t xml:space="preserve">she enjoys the games before hand because we also learned that she has paid for the apps that she has liked in the past so there is the chance she would be willing to pay for it. </w:t>
+        <w:t xml:space="preserve">she enjoys the games before hand because we also learned that she has paid for the apps that she has </w:t>
+      </w:r>
+      <w:r>
+        <w:rPr>
+          <w:rFonts w:ascii="Times New Roman" w:eastAsia="Times New Roman" w:hAnsi="Times New Roman" w:cs="Times New Roman"/>
+          <w:sz w:val="24"/>
+        </w:rPr>
+        <w:t>enjoyed</w:t>
+      </w:r>
+      <w:r>
+        <w:rPr>
+          <w:rFonts w:ascii="Times New Roman" w:eastAsia="Times New Roman" w:hAnsi="Times New Roman" w:cs="Times New Roman"/>
+          <w:sz w:val="24"/>
+        </w:rPr>
+        <w:t xml:space="preserve"> in the past so there is the chance she would be willing to pay for it. </w:t>
       </w:r>
       <w:r>
         <w:rPr>
@@ -655,20 +996,72 @@
           <w:sz w:val="24"/>
         </w:rPr>
       </w:pPr>
-      <w:r>
-        <w:rPr>
-          <w:rFonts w:ascii="Times New Roman" w:eastAsia="Times New Roman" w:hAnsi="Times New Roman" w:cs="Times New Roman"/>
-          <w:i/>
-          <w:sz w:val="24"/>
-        </w:rPr>
-        <w:t>Patrik Hornstrand</w:t>
-      </w:r>
-      <w:r>
-        <w:rPr>
-          <w:rFonts w:ascii="Times New Roman" w:eastAsia="Times New Roman" w:hAnsi="Times New Roman" w:cs="Times New Roman"/>
-          <w:sz w:val="24"/>
-        </w:rPr>
-        <w:t xml:space="preserve"> – This customer was also hard to interview because he doesn’t like the idea of programming at all. What we learned from him was that he wants nothing to do with programming but he is an avid gamer. He spends a lot of time playing games and challenging himself in those games as well so we believe that he will at least try the application. He says he does enjoy playing with puzzles and that he actually has a few puzzles he likes to play with at home so this app may peak his interest a bit. Furthermore, he does not like to pay for many things so if there is a price tag he may lose his interest but his interest in puzzles give us a reason to produce this app. </w:t>
+      <w:proofErr w:type="spellStart"/>
+      <w:r>
+        <w:rPr>
+          <w:rFonts w:ascii="Times New Roman" w:eastAsia="Times New Roman" w:hAnsi="Times New Roman" w:cs="Times New Roman"/>
+          <w:i/>
+          <w:sz w:val="24"/>
+        </w:rPr>
+        <w:t>Patrik</w:t>
+      </w:r>
+      <w:proofErr w:type="spellEnd"/>
+      <w:r>
+        <w:rPr>
+          <w:rFonts w:ascii="Times New Roman" w:eastAsia="Times New Roman" w:hAnsi="Times New Roman" w:cs="Times New Roman"/>
+          <w:i/>
+          <w:sz w:val="24"/>
+        </w:rPr>
+        <w:t xml:space="preserve"> </w:t>
+      </w:r>
+      <w:proofErr w:type="spellStart"/>
+      <w:r>
+        <w:rPr>
+          <w:rFonts w:ascii="Times New Roman" w:eastAsia="Times New Roman" w:hAnsi="Times New Roman" w:cs="Times New Roman"/>
+          <w:i/>
+          <w:sz w:val="24"/>
+        </w:rPr>
+        <w:t>Hornstrand</w:t>
+      </w:r>
+      <w:proofErr w:type="spellEnd"/>
+      <w:r>
+        <w:rPr>
+          <w:rFonts w:ascii="Times New Roman" w:eastAsia="Times New Roman" w:hAnsi="Times New Roman" w:cs="Times New Roman"/>
+          <w:sz w:val="24"/>
+        </w:rPr>
+        <w:t xml:space="preserve"> – This customer was also hard to interview because he doesn’t like the idea of programming at all. What we learned from him was that he wants nothing to do with programming but he is an avid gamer. He spends a lot of time playing games and challenging </w:t>
+      </w:r>
+      <w:proofErr w:type="gramStart"/>
+      <w:r>
+        <w:rPr>
+          <w:rFonts w:ascii="Times New Roman" w:eastAsia="Times New Roman" w:hAnsi="Times New Roman" w:cs="Times New Roman"/>
+          <w:sz w:val="24"/>
+        </w:rPr>
+        <w:t>himself</w:t>
+      </w:r>
+      <w:proofErr w:type="gramEnd"/>
+      <w:r>
+        <w:rPr>
+          <w:rFonts w:ascii="Times New Roman" w:eastAsia="Times New Roman" w:hAnsi="Times New Roman" w:cs="Times New Roman"/>
+          <w:sz w:val="24"/>
+        </w:rPr>
+        <w:t xml:space="preserve"> in those games as well so we believe that he will at least try the application. He says he does enjoy playing with puzzles and that he actually has a few puzzles he likes to play with at home so this app may peak his interest a bit. Furthermore, he does not like to pay for many things so if there is a price tag he may lose his interest but his </w:t>
+      </w:r>
+      <w:proofErr w:type="gramStart"/>
+      <w:r>
+        <w:rPr>
+          <w:rFonts w:ascii="Times New Roman" w:eastAsia="Times New Roman" w:hAnsi="Times New Roman" w:cs="Times New Roman"/>
+          <w:sz w:val="24"/>
+        </w:rPr>
+        <w:t>interest in puzzles give</w:t>
+      </w:r>
+      <w:proofErr w:type="gramEnd"/>
+      <w:r>
+        <w:rPr>
+          <w:rFonts w:ascii="Times New Roman" w:eastAsia="Times New Roman" w:hAnsi="Times New Roman" w:cs="Times New Roman"/>
+          <w:sz w:val="24"/>
+        </w:rPr>
+        <w:t xml:space="preserve"> us a reason to produce this app. </w:t>
       </w:r>
     </w:p>
     <w:p>
@@ -742,7 +1135,55 @@
           <w:rFonts w:ascii="Times New Roman" w:eastAsia="Times New Roman" w:hAnsi="Times New Roman" w:cs="Times New Roman"/>
           <w:sz w:val="24"/>
         </w:rPr>
-        <w:t>Created initial document layout, described the “No Programming Experience” customer segment, and provided results of the Kyrianna Knittle and Tessa Huettl interviews.</w:t>
+        <w:t xml:space="preserve">Created initial document layout, described the “No Programming Experience” customer segment, and provided results of the </w:t>
+      </w:r>
+      <w:proofErr w:type="spellStart"/>
+      <w:r>
+        <w:rPr>
+          <w:rFonts w:ascii="Times New Roman" w:eastAsia="Times New Roman" w:hAnsi="Times New Roman" w:cs="Times New Roman"/>
+          <w:sz w:val="24"/>
+        </w:rPr>
+        <w:t>Kyrianna</w:t>
+      </w:r>
+      <w:proofErr w:type="spellEnd"/>
+      <w:r>
+        <w:rPr>
+          <w:rFonts w:ascii="Times New Roman" w:eastAsia="Times New Roman" w:hAnsi="Times New Roman" w:cs="Times New Roman"/>
+          <w:sz w:val="24"/>
+        </w:rPr>
+        <w:t xml:space="preserve"> </w:t>
+      </w:r>
+      <w:proofErr w:type="spellStart"/>
+      <w:r>
+        <w:rPr>
+          <w:rFonts w:ascii="Times New Roman" w:eastAsia="Times New Roman" w:hAnsi="Times New Roman" w:cs="Times New Roman"/>
+          <w:sz w:val="24"/>
+        </w:rPr>
+        <w:t>Knittle</w:t>
+      </w:r>
+      <w:proofErr w:type="spellEnd"/>
+      <w:r>
+        <w:rPr>
+          <w:rFonts w:ascii="Times New Roman" w:eastAsia="Times New Roman" w:hAnsi="Times New Roman" w:cs="Times New Roman"/>
+          <w:sz w:val="24"/>
+        </w:rPr>
+        <w:t xml:space="preserve"> and Tessa </w:t>
+      </w:r>
+      <w:proofErr w:type="spellStart"/>
+      <w:r>
+        <w:rPr>
+          <w:rFonts w:ascii="Times New Roman" w:eastAsia="Times New Roman" w:hAnsi="Times New Roman" w:cs="Times New Roman"/>
+          <w:sz w:val="24"/>
+        </w:rPr>
+        <w:t>Huettl</w:t>
+      </w:r>
+      <w:proofErr w:type="spellEnd"/>
+      <w:r>
+        <w:rPr>
+          <w:rFonts w:ascii="Times New Roman" w:eastAsia="Times New Roman" w:hAnsi="Times New Roman" w:cs="Times New Roman"/>
+          <w:sz w:val="24"/>
+        </w:rPr>
+        <w:t xml:space="preserve"> interviews.</w:t>
       </w:r>
       <w:r>
         <w:rPr>
@@ -779,7 +1220,23 @@
           <w:rFonts w:ascii="Times New Roman" w:eastAsia="Times New Roman" w:hAnsi="Times New Roman" w:cs="Times New Roman"/>
           <w:sz w:val="24"/>
         </w:rPr>
-        <w:t>the Shelby Ohashi Sides</w:t>
+        <w:t xml:space="preserve">the Shelby </w:t>
+      </w:r>
+      <w:proofErr w:type="spellStart"/>
+      <w:r>
+        <w:rPr>
+          <w:rFonts w:ascii="Times New Roman" w:eastAsia="Times New Roman" w:hAnsi="Times New Roman" w:cs="Times New Roman"/>
+          <w:sz w:val="24"/>
+        </w:rPr>
+        <w:t>Ohashi</w:t>
+      </w:r>
+      <w:proofErr w:type="spellEnd"/>
+      <w:r>
+        <w:rPr>
+          <w:rFonts w:ascii="Times New Roman" w:eastAsia="Times New Roman" w:hAnsi="Times New Roman" w:cs="Times New Roman"/>
+          <w:sz w:val="24"/>
+        </w:rPr>
+        <w:t xml:space="preserve"> Sides</w:t>
       </w:r>
       <w:r>
         <w:rPr>
@@ -796,13 +1253,23 @@
         </w:rPr>
         <w:t xml:space="preserve">and </w:t>
       </w:r>
-      <w:r>
-        <w:rPr>
-          <w:rFonts w:ascii="Times New Roman" w:eastAsia="Times New Roman" w:hAnsi="Times New Roman" w:cs="Times New Roman"/>
-          <w:sz w:val="24"/>
-        </w:rPr>
-        <w:t xml:space="preserve">Patrik </w:t>
-      </w:r>
+      <w:proofErr w:type="spellStart"/>
+      <w:r>
+        <w:rPr>
+          <w:rFonts w:ascii="Times New Roman" w:eastAsia="Times New Roman" w:hAnsi="Times New Roman" w:cs="Times New Roman"/>
+          <w:sz w:val="24"/>
+        </w:rPr>
+        <w:t>Patrik</w:t>
+      </w:r>
+      <w:proofErr w:type="spellEnd"/>
+      <w:r>
+        <w:rPr>
+          <w:rFonts w:ascii="Times New Roman" w:eastAsia="Times New Roman" w:hAnsi="Times New Roman" w:cs="Times New Roman"/>
+          <w:sz w:val="24"/>
+        </w:rPr>
+        <w:t xml:space="preserve"> </w:t>
+      </w:r>
+      <w:proofErr w:type="spellStart"/>
       <w:r>
         <w:rPr>
           <w:rFonts w:ascii="Times New Roman" w:eastAsia="Times New Roman" w:hAnsi="Times New Roman" w:cs="Times New Roman"/>
@@ -810,6 +1277,7 @@
         </w:rPr>
         <w:t>Hornstrand</w:t>
       </w:r>
+      <w:proofErr w:type="spellEnd"/>
       <w:r>
         <w:rPr>
           <w:rFonts w:ascii="Times New Roman" w:eastAsia="Times New Roman" w:hAnsi="Times New Roman" w:cs="Times New Roman"/>
@@ -846,8 +1314,17 @@
           <w:rFonts w:ascii="Times New Roman" w:eastAsia="Times New Roman" w:hAnsi="Times New Roman" w:cs="Times New Roman"/>
           <w:sz w:val="24"/>
         </w:rPr>
-        <w:t>Provided the results from the Jason Smith, Stephanie Fleischman, and Michael Haney interviews. Also described the “Some Programming Experience” and “Extensive Programming Experience” customer segments.</w:t>
-      </w:r>
+        <w:t xml:space="preserve">Provided the results from the Jason Smith, Stephanie Fleischman, and Michael Haney interviews. </w:t>
+      </w:r>
+      <w:proofErr w:type="gramStart"/>
+      <w:r>
+        <w:rPr>
+          <w:rFonts w:ascii="Times New Roman" w:eastAsia="Times New Roman" w:hAnsi="Times New Roman" w:cs="Times New Roman"/>
+          <w:sz w:val="24"/>
+        </w:rPr>
+        <w:t>Also described the “Some Programming Experience” and “Extensive Programming Experience” customer segments.</w:t>
+      </w:r>
+      <w:proofErr w:type="gramEnd"/>
     </w:p>
     <w:p>
       <w:pPr>
@@ -885,7 +1362,7 @@
 </file>
 
 <file path=word/endnotes.xml><?xml version="1.0" encoding="utf-8"?>
-<w:endnotes xmlns:wpc="http://schemas.microsoft.com/office/word/2010/wordprocessingCanvas" xmlns:mc="http://schemas.openxmlformats.org/markup-compatibility/2006" xmlns:o="urn:schemas-microsoft-com:office:office" xmlns:r="http://schemas.openxmlformats.org/officeDocument/2006/relationships" xmlns:m="http://schemas.openxmlformats.org/officeDocument/2006/math" xmlns:v="urn:schemas-microsoft-com:vml" xmlns:wp14="http://schemas.microsoft.com/office/word/2010/wordprocessingDrawing" xmlns:wp="http://schemas.openxmlformats.org/drawingml/2006/wordprocessingDrawing" xmlns:w10="urn:schemas-microsoft-com:office:word" xmlns:w="http://schemas.openxmlformats.org/wordprocessingml/2006/main" xmlns:w14="http://schemas.microsoft.com/office/word/2010/wordml" xmlns:w15="http://schemas.microsoft.com/office/word/2012/wordml" xmlns:wpg="http://schemas.microsoft.com/office/word/2010/wordprocessingGroup" xmlns:wpi="http://schemas.microsoft.com/office/word/2010/wordprocessingInk" xmlns:wne="http://schemas.microsoft.com/office/word/2006/wordml" xmlns:wps="http://schemas.microsoft.com/office/word/2010/wordprocessingShape" mc:Ignorable="w14 w15 wp14">
+<w:endnotes xmlns:ve="http://schemas.openxmlformats.org/markup-compatibility/2006" xmlns:o="urn:schemas-microsoft-com:office:office" xmlns:r="http://schemas.openxmlformats.org/officeDocument/2006/relationships" xmlns:m="http://schemas.openxmlformats.org/officeDocument/2006/math" xmlns:v="urn:schemas-microsoft-com:vml" xmlns:wp="http://schemas.openxmlformats.org/drawingml/2006/wordprocessingDrawing" xmlns:w10="urn:schemas-microsoft-com:office:word" xmlns:w="http://schemas.openxmlformats.org/wordprocessingml/2006/main" xmlns:wne="http://schemas.microsoft.com/office/word/2006/wordml">
   <w:endnote w:type="separator" w:id="-1">
     <w:p>
       <w:pPr>
@@ -910,7 +1387,7 @@
 </file>
 
 <file path=word/footnotes.xml><?xml version="1.0" encoding="utf-8"?>
-<w:footnotes xmlns:wpc="http://schemas.microsoft.com/office/word/2010/wordprocessingCanvas" xmlns:mc="http://schemas.openxmlformats.org/markup-compatibility/2006" xmlns:o="urn:schemas-microsoft-com:office:office" xmlns:r="http://schemas.openxmlformats.org/officeDocument/2006/relationships" xmlns:m="http://schemas.openxmlformats.org/officeDocument/2006/math" xmlns:v="urn:schemas-microsoft-com:vml" xmlns:wp14="http://schemas.microsoft.com/office/word/2010/wordprocessingDrawing" xmlns:wp="http://schemas.openxmlformats.org/drawingml/2006/wordprocessingDrawing" xmlns:w10="urn:schemas-microsoft-com:office:word" xmlns:w="http://schemas.openxmlformats.org/wordprocessingml/2006/main" xmlns:w14="http://schemas.microsoft.com/office/word/2010/wordml" xmlns:w15="http://schemas.microsoft.com/office/word/2012/wordml" xmlns:wpg="http://schemas.microsoft.com/office/word/2010/wordprocessingGroup" xmlns:wpi="http://schemas.microsoft.com/office/word/2010/wordprocessingInk" xmlns:wne="http://schemas.microsoft.com/office/word/2006/wordml" xmlns:wps="http://schemas.microsoft.com/office/word/2010/wordprocessingShape" mc:Ignorable="w14 w15 wp14">
+<w:footnotes xmlns:ve="http://schemas.openxmlformats.org/markup-compatibility/2006" xmlns:o="urn:schemas-microsoft-com:office:office" xmlns:r="http://schemas.openxmlformats.org/officeDocument/2006/relationships" xmlns:m="http://schemas.openxmlformats.org/officeDocument/2006/math" xmlns:v="urn:schemas-microsoft-com:vml" xmlns:wp="http://schemas.openxmlformats.org/drawingml/2006/wordprocessingDrawing" xmlns:w10="urn:schemas-microsoft-com:office:word" xmlns:w="http://schemas.openxmlformats.org/wordprocessingml/2006/main" xmlns:wne="http://schemas.microsoft.com/office/word/2006/wordml">
   <w:footnote w:type="separator" w:id="-1">
     <w:p>
       <w:pPr>
@@ -935,7 +1412,7 @@
 </file>
 
 <file path=word/styles.xml><?xml version="1.0" encoding="utf-8"?>
-<w:styles xmlns:mc="http://schemas.openxmlformats.org/markup-compatibility/2006" xmlns:r="http://schemas.openxmlformats.org/officeDocument/2006/relationships" xmlns:w="http://schemas.openxmlformats.org/wordprocessingml/2006/main" xmlns:w14="http://schemas.microsoft.com/office/word/2010/wordml" xmlns:w15="http://schemas.microsoft.com/office/word/2012/wordml" mc:Ignorable="w14 w15">
+<w:styles xmlns:r="http://schemas.openxmlformats.org/officeDocument/2006/relationships" xmlns:w="http://schemas.openxmlformats.org/wordprocessingml/2006/main">
   <w:docDefaults>
     <w:rPrDefault>
       <w:rPr>
@@ -951,369 +1428,144 @@
       </w:pPr>
     </w:pPrDefault>
   </w:docDefaults>
-  <w:latentStyles w:defLockedState="0" w:defUIPriority="99" w:defSemiHidden="0" w:defUnhideWhenUsed="0" w:defQFormat="0" w:count="371">
-    <w:lsdException w:name="Normal" w:uiPriority="0" w:qFormat="1"/>
-    <w:lsdException w:name="heading 1" w:uiPriority="9" w:qFormat="1"/>
-    <w:lsdException w:name="heading 2" w:semiHidden="1" w:uiPriority="9" w:unhideWhenUsed="1" w:qFormat="1"/>
-    <w:lsdException w:name="heading 3" w:semiHidden="1" w:uiPriority="9" w:unhideWhenUsed="1" w:qFormat="1"/>
-    <w:lsdException w:name="heading 4" w:semiHidden="1" w:uiPriority="9" w:unhideWhenUsed="1" w:qFormat="1"/>
-    <w:lsdException w:name="heading 5" w:semiHidden="1" w:uiPriority="9" w:unhideWhenUsed="1" w:qFormat="1"/>
-    <w:lsdException w:name="heading 6" w:semiHidden="1" w:uiPriority="9" w:unhideWhenUsed="1" w:qFormat="1"/>
-    <w:lsdException w:name="heading 7" w:semiHidden="1" w:uiPriority="9" w:unhideWhenUsed="1" w:qFormat="1"/>
-    <w:lsdException w:name="heading 8" w:semiHidden="1" w:uiPriority="9" w:unhideWhenUsed="1" w:qFormat="1"/>
-    <w:lsdException w:name="heading 9" w:semiHidden="1" w:uiPriority="9" w:unhideWhenUsed="1" w:qFormat="1"/>
-    <w:lsdException w:name="index 1" w:semiHidden="1" w:unhideWhenUsed="1"/>
-    <w:lsdException w:name="index 2" w:semiHidden="1" w:unhideWhenUsed="1"/>
-    <w:lsdException w:name="index 3" w:semiHidden="1" w:unhideWhenUsed="1"/>
-    <w:lsdException w:name="index 4" w:semiHidden="1" w:unhideWhenUsed="1"/>
-    <w:lsdException w:name="index 5" w:semiHidden="1" w:unhideWhenUsed="1"/>
-    <w:lsdException w:name="index 6" w:semiHidden="1" w:unhideWhenUsed="1"/>
-    <w:lsdException w:name="index 7" w:semiHidden="1" w:unhideWhenUsed="1"/>
-    <w:lsdException w:name="index 8" w:semiHidden="1" w:unhideWhenUsed="1"/>
-    <w:lsdException w:name="index 9" w:semiHidden="1" w:unhideWhenUsed="1"/>
-    <w:lsdException w:name="toc 1" w:semiHidden="1" w:uiPriority="39" w:unhideWhenUsed="1"/>
-    <w:lsdException w:name="toc 2" w:semiHidden="1" w:uiPriority="39" w:unhideWhenUsed="1"/>
-    <w:lsdException w:name="toc 3" w:semiHidden="1" w:uiPriority="39" w:unhideWhenUsed="1"/>
-    <w:lsdException w:name="toc 4" w:semiHidden="1" w:uiPriority="39" w:unhideWhenUsed="1"/>
-    <w:lsdException w:name="toc 5" w:semiHidden="1" w:uiPriority="39" w:unhideWhenUsed="1"/>
-    <w:lsdException w:name="toc 6" w:semiHidden="1" w:uiPriority="39" w:unhideWhenUsed="1"/>
-    <w:lsdException w:name="toc 7" w:semiHidden="1" w:uiPriority="39" w:unhideWhenUsed="1"/>
-    <w:lsdException w:name="toc 8" w:semiHidden="1" w:uiPriority="39" w:unhideWhenUsed="1"/>
-    <w:lsdException w:name="toc 9" w:semiHidden="1" w:uiPriority="39" w:unhideWhenUsed="1"/>
-    <w:lsdException w:name="Normal Indent" w:semiHidden="1" w:unhideWhenUsed="1"/>
-    <w:lsdException w:name="footnote text" w:semiHidden="1" w:unhideWhenUsed="1"/>
-    <w:lsdException w:name="annotation text" w:semiHidden="1" w:unhideWhenUsed="1"/>
-    <w:lsdException w:name="header" w:semiHidden="1" w:unhideWhenUsed="1"/>
-    <w:lsdException w:name="footer" w:semiHidden="1" w:unhideWhenUsed="1"/>
-    <w:lsdException w:name="index heading" w:semiHidden="1" w:unhideWhenUsed="1"/>
-    <w:lsdException w:name="caption" w:semiHidden="1" w:uiPriority="35" w:unhideWhenUsed="1" w:qFormat="1"/>
-    <w:lsdException w:name="table of figures" w:semiHidden="1" w:unhideWhenUsed="1"/>
-    <w:lsdException w:name="envelope address" w:semiHidden="1" w:unhideWhenUsed="1"/>
-    <w:lsdException w:name="envelope return" w:semiHidden="1" w:unhideWhenUsed="1"/>
-    <w:lsdException w:name="footnote reference" w:semiHidden="1" w:unhideWhenUsed="1"/>
-    <w:lsdException w:name="annotation reference" w:semiHidden="1" w:unhideWhenUsed="1"/>
-    <w:lsdException w:name="line number" w:semiHidden="1" w:unhideWhenUsed="1"/>
-    <w:lsdException w:name="page number" w:semiHidden="1" w:unhideWhenUsed="1"/>
-    <w:lsdException w:name="endnote reference" w:semiHidden="1" w:unhideWhenUsed="1"/>
-    <w:lsdException w:name="endnote text" w:semiHidden="1" w:unhideWhenUsed="1"/>
-    <w:lsdException w:name="table of authorities" w:semiHidden="1" w:unhideWhenUsed="1"/>
-    <w:lsdException w:name="macro" w:semiHidden="1" w:unhideWhenUsed="1"/>
-    <w:lsdException w:name="toa heading" w:semiHidden="1" w:unhideWhenUsed="1"/>
-    <w:lsdException w:name="List" w:semiHidden="1" w:unhideWhenUsed="1"/>
-    <w:lsdException w:name="List Bullet" w:semiHidden="1" w:unhideWhenUsed="1"/>
-    <w:lsdException w:name="List Number" w:semiHidden="1" w:unhideWhenUsed="1"/>
-    <w:lsdException w:name="List 2" w:semiHidden="1" w:unhideWhenUsed="1"/>
-    <w:lsdException w:name="List 3" w:semiHidden="1" w:unhideWhenUsed="1"/>
-    <w:lsdException w:name="List 4" w:semiHidden="1" w:unhideWhenUsed="1"/>
-    <w:lsdException w:name="List 5" w:semiHidden="1" w:unhideWhenUsed="1"/>
-    <w:lsdException w:name="List Bullet 2" w:semiHidden="1" w:unhideWhenUsed="1"/>
-    <w:lsdException w:name="List Bullet 3" w:semiHidden="1" w:unhideWhenUsed="1"/>
-    <w:lsdException w:name="List Bullet 4" w:semiHidden="1" w:unhideWhenUsed="1"/>
-    <w:lsdException w:name="List Bullet 5" w:semiHidden="1" w:unhideWhenUsed="1"/>
-    <w:lsdException w:name="List Number 2" w:semiHidden="1" w:unhideWhenUsed="1"/>
-    <w:lsdException w:name="List Number 3" w:semiHidden="1" w:unhideWhenUsed="1"/>
-    <w:lsdException w:name="List Number 4" w:semiHidden="1" w:unhideWhenUsed="1"/>
-    <w:lsdException w:name="List Number 5" w:semiHidden="1" w:unhideWhenUsed="1"/>
-    <w:lsdException w:name="Title" w:uiPriority="10" w:qFormat="1"/>
-    <w:lsdException w:name="Closing" w:semiHidden="1" w:unhideWhenUsed="1"/>
-    <w:lsdException w:name="Signature" w:semiHidden="1" w:unhideWhenUsed="1"/>
-    <w:lsdException w:name="Default Paragraph Font" w:semiHidden="1" w:uiPriority="1" w:unhideWhenUsed="1"/>
-    <w:lsdException w:name="Body Text" w:semiHidden="1" w:unhideWhenUsed="1"/>
-    <w:lsdException w:name="Body Text Indent" w:semiHidden="1" w:unhideWhenUsed="1"/>
-    <w:lsdException w:name="List Continue" w:semiHidden="1" w:unhideWhenUsed="1"/>
-    <w:lsdException w:name="List Continue 2" w:semiHidden="1" w:unhideWhenUsed="1"/>
-    <w:lsdException w:name="List Continue 3" w:semiHidden="1" w:unhideWhenUsed="1"/>
-    <w:lsdException w:name="List Continue 4" w:semiHidden="1" w:unhideWhenUsed="1"/>
-    <w:lsdException w:name="List Continue 5" w:semiHidden="1" w:unhideWhenUsed="1"/>
-    <w:lsdException w:name="Message Header" w:semiHidden="1" w:unhideWhenUsed="1"/>
-    <w:lsdException w:name="Subtitle" w:uiPriority="11" w:qFormat="1"/>
-    <w:lsdException w:name="Salutation" w:semiHidden="1" w:unhideWhenUsed="1"/>
-    <w:lsdException w:name="Date" w:semiHidden="1" w:unhideWhenUsed="1"/>
-    <w:lsdException w:name="Body Text First Indent" w:semiHidden="1" w:unhideWhenUsed="1"/>
-    <w:lsdException w:name="Body Text First Indent 2" w:semiHidden="1" w:unhideWhenUsed="1"/>
-    <w:lsdException w:name="Note Heading" w:semiHidden="1" w:unhideWhenUsed="1"/>
-    <w:lsdException w:name="Body Text 2" w:semiHidden="1" w:unhideWhenUsed="1"/>
-    <w:lsdException w:name="Body Text 3" w:semiHidden="1" w:unhideWhenUsed="1"/>
-    <w:lsdException w:name="Body Text Indent 2" w:semiHidden="1" w:unhideWhenUsed="1"/>
-    <w:lsdException w:name="Body Text Indent 3" w:semiHidden="1" w:unhideWhenUsed="1"/>
-    <w:lsdException w:name="Block Text" w:semiHidden="1" w:unhideWhenUsed="1"/>
-    <w:lsdException w:name="Hyperlink" w:semiHidden="1" w:unhideWhenUsed="1"/>
-    <w:lsdException w:name="FollowedHyperlink" w:semiHidden="1" w:unhideWhenUsed="1"/>
-    <w:lsdException w:name="Strong" w:uiPriority="22" w:qFormat="1"/>
-    <w:lsdException w:name="Emphasis" w:uiPriority="20" w:qFormat="1"/>
-    <w:lsdException w:name="Document Map" w:semiHidden="1" w:unhideWhenUsed="1"/>
-    <w:lsdException w:name="Plain Text" w:semiHidden="1" w:unhideWhenUsed="1"/>
-    <w:lsdException w:name="E-mail Signature" w:semiHidden="1" w:unhideWhenUsed="1"/>
-    <w:lsdException w:name="HTML Top of Form" w:semiHidden="1" w:unhideWhenUsed="1"/>
-    <w:lsdException w:name="HTML Bottom of Form" w:semiHidden="1" w:unhideWhenUsed="1"/>
-    <w:lsdException w:name="Normal (Web)" w:semiHidden="1" w:unhideWhenUsed="1"/>
-    <w:lsdException w:name="HTML Acronym" w:semiHidden="1" w:unhideWhenUsed="1"/>
-    <w:lsdException w:name="HTML Address" w:semiHidden="1" w:unhideWhenUsed="1"/>
-    <w:lsdException w:name="HTML Cite" w:semiHidden="1" w:unhideWhenUsed="1"/>
-    <w:lsdException w:name="HTML Code" w:semiHidden="1" w:unhideWhenUsed="1"/>
-    <w:lsdException w:name="HTML Definition" w:semiHidden="1" w:unhideWhenUsed="1"/>
-    <w:lsdException w:name="HTML Keyboard" w:semiHidden="1" w:unhideWhenUsed="1"/>
-    <w:lsdException w:name="HTML Preformatted" w:semiHidden="1" w:unhideWhenUsed="1"/>
-    <w:lsdException w:name="HTML Sample" w:semiHidden="1" w:unhideWhenUsed="1"/>
-    <w:lsdException w:name="HTML Typewriter" w:semiHidden="1" w:unhideWhenUsed="1"/>
-    <w:lsdException w:name="HTML Variable" w:semiHidden="1" w:unhideWhenUsed="1"/>
-    <w:lsdException w:name="Normal Table" w:semiHidden="1" w:unhideWhenUsed="1"/>
-    <w:lsdException w:name="annotation subject" w:semiHidden="1" w:unhideWhenUsed="1"/>
-    <w:lsdException w:name="No List" w:semiHidden="1" w:unhideWhenUsed="1"/>
-    <w:lsdException w:name="Outline List 1" w:semiHidden="1" w:unhideWhenUsed="1"/>
-    <w:lsdException w:name="Outline List 2" w:semiHidden="1" w:unhideWhenUsed="1"/>
-    <w:lsdException w:name="Outline List 3" w:semiHidden="1" w:unhideWhenUsed="1"/>
-    <w:lsdException w:name="Table Simple 1" w:semiHidden="1" w:unhideWhenUsed="1"/>
-    <w:lsdException w:name="Table Simple 2" w:semiHidden="1" w:unhideWhenUsed="1"/>
-    <w:lsdException w:name="Table Simple 3" w:semiHidden="1" w:unhideWhenUsed="1"/>
-    <w:lsdException w:name="Table Classic 1" w:semiHidden="1" w:unhideWhenUsed="1"/>
-    <w:lsdException w:name="Table Classic 2" w:semiHidden="1" w:unhideWhenUsed="1"/>
-    <w:lsdException w:name="Table Classic 3" w:semiHidden="1" w:unhideWhenUsed="1"/>
-    <w:lsdException w:name="Table Classic 4" w:semiHidden="1" w:unhideWhenUsed="1"/>
-    <w:lsdException w:name="Table Colorful 1" w:semiHidden="1" w:unhideWhenUsed="1"/>
-    <w:lsdException w:name="Table Colorful 2" w:semiHidden="1" w:unhideWhenUsed="1"/>
-    <w:lsdException w:name="Table Colorful 3" w:semiHidden="1" w:unhideWhenUsed="1"/>
-    <w:lsdException w:name="Table Columns 1" w:semiHidden="1" w:unhideWhenUsed="1"/>
-    <w:lsdException w:name="Table Columns 2" w:semiHidden="1" w:unhideWhenUsed="1"/>
-    <w:lsdException w:name="Table Columns 3" w:semiHidden="1" w:unhideWhenUsed="1"/>
-    <w:lsdException w:name="Table Columns 4" w:semiHidden="1" w:unhideWhenUsed="1"/>
-    <w:lsdException w:name="Table Columns 5" w:semiHidden="1" w:unhideWhenUsed="1"/>
-    <w:lsdException w:name="Table Grid 1" w:semiHidden="1" w:unhideWhenUsed="1"/>
-    <w:lsdException w:name="Table Grid 2" w:semiHidden="1" w:unhideWhenUsed="1"/>
-    <w:lsdException w:name="Table Grid 3" w:semiHidden="1" w:unhideWhenUsed="1"/>
-    <w:lsdException w:name="Table Grid 4" w:semiHidden="1" w:unhideWhenUsed="1"/>
-    <w:lsdException w:name="Table Grid 5" w:semiHidden="1" w:unhideWhenUsed="1"/>
-    <w:lsdException w:name="Table Grid 6" w:semiHidden="1" w:unhideWhenUsed="1"/>
-    <w:lsdException w:name="Table Grid 7" w:semiHidden="1" w:unhideWhenUsed="1"/>
-    <w:lsdException w:name="Table Grid 8" w:semiHidden="1" w:unhideWhenUsed="1"/>
-    <w:lsdException w:name="Table List 1" w:semiHidden="1" w:unhideWhenUsed="1"/>
-    <w:lsdException w:name="Table List 2" w:semiHidden="1" w:unhideWhenUsed="1"/>
-    <w:lsdException w:name="Table List 3" w:semiHidden="1" w:unhideWhenUsed="1"/>
-    <w:lsdException w:name="Table List 4" w:semiHidden="1" w:unhideWhenUsed="1"/>
-    <w:lsdException w:name="Table List 5" w:semiHidden="1" w:unhideWhenUsed="1"/>
-    <w:lsdException w:name="Table List 6" w:semiHidden="1" w:unhideWhenUsed="1"/>
-    <w:lsdException w:name="Table List 7" w:semiHidden="1" w:unhideWhenUsed="1"/>
-    <w:lsdException w:name="Table List 8" w:semiHidden="1" w:unhideWhenUsed="1"/>
-    <w:lsdException w:name="Table 3D effects 1" w:semiHidden="1" w:unhideWhenUsed="1"/>
-    <w:lsdException w:name="Table 3D effects 2" w:semiHidden="1" w:unhideWhenUsed="1"/>
-    <w:lsdException w:name="Table 3D effects 3" w:semiHidden="1" w:unhideWhenUsed="1"/>
-    <w:lsdException w:name="Table Contemporary" w:semiHidden="1" w:unhideWhenUsed="1"/>
-    <w:lsdException w:name="Table Elegant" w:semiHidden="1" w:unhideWhenUsed="1"/>
-    <w:lsdException w:name="Table Professional" w:semiHidden="1" w:unhideWhenUsed="1"/>
-    <w:lsdException w:name="Table Subtle 1" w:semiHidden="1" w:unhideWhenUsed="1"/>
-    <w:lsdException w:name="Table Subtle 2" w:semiHidden="1" w:unhideWhenUsed="1"/>
-    <w:lsdException w:name="Table Web 1" w:semiHidden="1" w:unhideWhenUsed="1"/>
-    <w:lsdException w:name="Table Web 2" w:semiHidden="1" w:unhideWhenUsed="1"/>
-    <w:lsdException w:name="Table Web 3" w:semiHidden="1" w:unhideWhenUsed="1"/>
-    <w:lsdException w:name="Balloon Text" w:semiHidden="1" w:unhideWhenUsed="1"/>
-    <w:lsdException w:name="Table Grid" w:uiPriority="59"/>
-    <w:lsdException w:name="Table Theme" w:semiHidden="1" w:unhideWhenUsed="1"/>
-    <w:lsdException w:name="Placeholder Text" w:semiHidden="1"/>
-    <w:lsdException w:name="No Spacing" w:uiPriority="1" w:qFormat="1"/>
-    <w:lsdException w:name="Light Shading" w:uiPriority="60"/>
-    <w:lsdException w:name="Light List" w:uiPriority="61"/>
-    <w:lsdException w:name="Light Grid" w:uiPriority="62"/>
-    <w:lsdException w:name="Medium Shading 1" w:uiPriority="63"/>
-    <w:lsdException w:name="Medium Shading 2" w:uiPriority="64"/>
-    <w:lsdException w:name="Medium List 1" w:uiPriority="65"/>
-    <w:lsdException w:name="Medium List 2" w:uiPriority="66"/>
-    <w:lsdException w:name="Medium Grid 1" w:uiPriority="67"/>
-    <w:lsdException w:name="Medium Grid 2" w:uiPriority="68"/>
-    <w:lsdException w:name="Medium Grid 3" w:uiPriority="69"/>
-    <w:lsdException w:name="Dark List" w:uiPriority="70"/>
-    <w:lsdException w:name="Colorful Shading" w:uiPriority="71"/>
-    <w:lsdException w:name="Colorful List" w:uiPriority="72"/>
-    <w:lsdException w:name="Colorful Grid" w:uiPriority="73"/>
-    <w:lsdException w:name="Light Shading Accent 1" w:uiPriority="60"/>
-    <w:lsdException w:name="Light List Accent 1" w:uiPriority="61"/>
-    <w:lsdException w:name="Light Grid Accent 1" w:uiPriority="62"/>
-    <w:lsdException w:name="Medium Shading 1 Accent 1" w:uiPriority="63"/>
-    <w:lsdException w:name="Medium Shading 2 Accent 1" w:uiPriority="64"/>
-    <w:lsdException w:name="Medium List 1 Accent 1" w:uiPriority="65"/>
-    <w:lsdException w:name="Revision" w:semiHidden="1"/>
-    <w:lsdException w:name="List Paragraph" w:uiPriority="34" w:qFormat="1"/>
-    <w:lsdException w:name="Quote" w:uiPriority="29" w:qFormat="1"/>
-    <w:lsdException w:name="Intense Quote" w:uiPriority="30" w:qFormat="1"/>
-    <w:lsdException w:name="Medium List 2 Accent 1" w:uiPriority="66"/>
-    <w:lsdException w:name="Medium Grid 1 Accent 1" w:uiPriority="67"/>
-    <w:lsdException w:name="Medium Grid 2 Accent 1" w:uiPriority="68"/>
-    <w:lsdException w:name="Medium Grid 3 Accent 1" w:uiPriority="69"/>
-    <w:lsdException w:name="Dark List Accent 1" w:uiPriority="70"/>
-    <w:lsdException w:name="Colorful Shading Accent 1" w:uiPriority="71"/>
-    <w:lsdException w:name="Colorful List Accent 1" w:uiPriority="72"/>
-    <w:lsdException w:name="Colorful Grid Accent 1" w:uiPriority="73"/>
-    <w:lsdException w:name="Light Shading Accent 2" w:uiPriority="60"/>
-    <w:lsdException w:name="Light List Accent 2" w:uiPriority="61"/>
-    <w:lsdException w:name="Light Grid Accent 2" w:uiPriority="62"/>
-    <w:lsdException w:name="Medium Shading 1 Accent 2" w:uiPriority="63"/>
-    <w:lsdException w:name="Medium Shading 2 Accent 2" w:uiPriority="64"/>
-    <w:lsdException w:name="Medium List 1 Accent 2" w:uiPriority="65"/>
-    <w:lsdException w:name="Medium List 2 Accent 2" w:uiPriority="66"/>
-    <w:lsdException w:name="Medium Grid 1 Accent 2" w:uiPriority="67"/>
-    <w:lsdException w:name="Medium Grid 2 Accent 2" w:uiPriority="68"/>
-    <w:lsdException w:name="Medium Grid 3 Accent 2" w:uiPriority="69"/>
-    <w:lsdException w:name="Dark List Accent 2" w:uiPriority="70"/>
-    <w:lsdException w:name="Colorful Shading Accent 2" w:uiPriority="71"/>
-    <w:lsdException w:name="Colorful List Accent 2" w:uiPriority="72"/>
-    <w:lsdException w:name="Colorful Grid Accent 2" w:uiPriority="73"/>
-    <w:lsdException w:name="Light Shading Accent 3" w:uiPriority="60"/>
-    <w:lsdException w:name="Light List Accent 3" w:uiPriority="61"/>
-    <w:lsdException w:name="Light Grid Accent 3" w:uiPriority="62"/>
-    <w:lsdException w:name="Medium Shading 1 Accent 3" w:uiPriority="63"/>
-    <w:lsdException w:name="Medium Shading 2 Accent 3" w:uiPriority="64"/>
-    <w:lsdException w:name="Medium List 1 Accent 3" w:uiPriority="65"/>
-    <w:lsdException w:name="Medium List 2 Accent 3" w:uiPriority="66"/>
-    <w:lsdException w:name="Medium Grid 1 Accent 3" w:uiPriority="67"/>
-    <w:lsdException w:name="Medium Grid 2 Accent 3" w:uiPriority="68"/>
-    <w:lsdException w:name="Medium Grid 3 Accent 3" w:uiPriority="69"/>
-    <w:lsdException w:name="Dark List Accent 3" w:uiPriority="70"/>
-    <w:lsdException w:name="Colorful Shading Accent 3" w:uiPriority="71"/>
-    <w:lsdException w:name="Colorful List Accent 3" w:uiPriority="72"/>
-    <w:lsdException w:name="Colorful Grid Accent 3" w:uiPriority="73"/>
-    <w:lsdException w:name="Light Shading Accent 4" w:uiPriority="60"/>
-    <w:lsdException w:name="Light List Accent 4" w:uiPriority="61"/>
-    <w:lsdException w:name="Light Grid Accent 4" w:uiPriority="62"/>
-    <w:lsdException w:name="Medium Shading 1 Accent 4" w:uiPriority="63"/>
-    <w:lsdException w:name="Medium Shading 2 Accent 4" w:uiPriority="64"/>
-    <w:lsdException w:name="Medium List 1 Accent 4" w:uiPriority="65"/>
-    <w:lsdException w:name="Medium List 2 Accent 4" w:uiPriority="66"/>
-    <w:lsdException w:name="Medium Grid 1 Accent 4" w:uiPriority="67"/>
-    <w:lsdException w:name="Medium Grid 2 Accent 4" w:uiPriority="68"/>
-    <w:lsdException w:name="Medium Grid 3 Accent 4" w:uiPriority="69"/>
-    <w:lsdException w:name="Dark List Accent 4" w:uiPriority="70"/>
-    <w:lsdException w:name="Colorful Shading Accent 4" w:uiPriority="71"/>
-    <w:lsdException w:name="Colorful List Accent 4" w:uiPriority="72"/>
-    <w:lsdException w:name="Colorful Grid Accent 4" w:uiPriority="73"/>
-    <w:lsdException w:name="Light Shading Accent 5" w:uiPriority="60"/>
-    <w:lsdException w:name="Light List Accent 5" w:uiPriority="61"/>
-    <w:lsdException w:name="Light Grid Accent 5" w:uiPriority="62"/>
-    <w:lsdException w:name="Medium Shading 1 Accent 5" w:uiPriority="63"/>
-    <w:lsdException w:name="Medium Shading 2 Accent 5" w:uiPriority="64"/>
-    <w:lsdException w:name="Medium List 1 Accent 5" w:uiPriority="65"/>
-    <w:lsdException w:name="Medium List 2 Accent 5" w:uiPriority="66"/>
-    <w:lsdException w:name="Medium Grid 1 Accent 5" w:uiPriority="67"/>
-    <w:lsdException w:name="Medium Grid 2 Accent 5" w:uiPriority="68"/>
-    <w:lsdException w:name="Medium Grid 3 Accent 5" w:uiPriority="69"/>
-    <w:lsdException w:name="Dark List Accent 5" w:uiPriority="70"/>
-    <w:lsdException w:name="Colorful Shading Accent 5" w:uiPriority="71"/>
-    <w:lsdException w:name="Colorful List Accent 5" w:uiPriority="72"/>
-    <w:lsdException w:name="Colorful Grid Accent 5" w:uiPriority="73"/>
-    <w:lsdException w:name="Light Shading Accent 6" w:uiPriority="60"/>
-    <w:lsdException w:name="Light List Accent 6" w:uiPriority="61"/>
-    <w:lsdException w:name="Light Grid Accent 6" w:uiPriority="62"/>
-    <w:lsdException w:name="Medium Shading 1 Accent 6" w:uiPriority="63"/>
-    <w:lsdException w:name="Medium Shading 2 Accent 6" w:uiPriority="64"/>
-    <w:lsdException w:name="Medium List 1 Accent 6" w:uiPriority="65"/>
-    <w:lsdException w:name="Medium List 2 Accent 6" w:uiPriority="66"/>
-    <w:lsdException w:name="Medium Grid 1 Accent 6" w:uiPriority="67"/>
-    <w:lsdException w:name="Medium Grid 2 Accent 6" w:uiPriority="68"/>
-    <w:lsdException w:name="Medium Grid 3 Accent 6" w:uiPriority="69"/>
-    <w:lsdException w:name="Dark List Accent 6" w:uiPriority="70"/>
-    <w:lsdException w:name="Colorful Shading Accent 6" w:uiPriority="71"/>
-    <w:lsdException w:name="Colorful List Accent 6" w:uiPriority="72"/>
-    <w:lsdException w:name="Colorful Grid Accent 6" w:uiPriority="73"/>
-    <w:lsdException w:name="Subtle Emphasis" w:uiPriority="19" w:qFormat="1"/>
-    <w:lsdException w:name="Intense Emphasis" w:uiPriority="21" w:qFormat="1"/>
-    <w:lsdException w:name="Subtle Reference" w:uiPriority="31" w:qFormat="1"/>
-    <w:lsdException w:name="Intense Reference" w:uiPriority="32" w:qFormat="1"/>
-    <w:lsdException w:name="Book Title" w:uiPriority="33" w:qFormat="1"/>
-    <w:lsdException w:name="Bibliography" w:semiHidden="1" w:uiPriority="37" w:unhideWhenUsed="1"/>
-    <w:lsdException w:name="TOC Heading" w:semiHidden="1" w:uiPriority="39" w:unhideWhenUsed="1" w:qFormat="1"/>
-    <w:lsdException w:name="Grid Table 4" w:uiPriority="49"/>
-    <w:lsdException w:name="Grid Table 5 Dark" w:uiPriority="50"/>
-    <w:lsdException w:name="Grid Table 6 Colorful" w:uiPriority="51"/>
-    <w:lsdException w:name="Grid Table 7 Colorful" w:uiPriority="52"/>
-    <w:lsdException w:name="Grid Table 1 Light Accent 1" w:uiPriority="46"/>
-    <w:lsdException w:name="Grid Table 2 Accent 1" w:uiPriority="47"/>
-    <w:lsdException w:name="Grid Table 3 Accent 1" w:uiPriority="48"/>
-    <w:lsdException w:name="Grid Table 4 Accent 1" w:uiPriority="49"/>
-    <w:lsdException w:name="Grid Table 5 Dark Accent 1" w:uiPriority="50"/>
-    <w:lsdException w:name="Grid Table 6 Colorful Accent 1" w:uiPriority="51"/>
-    <w:lsdException w:name="Grid Table 7 Colorful Accent 1" w:uiPriority="52"/>
-    <w:lsdException w:name="Grid Table 1 Light Accent 2" w:uiPriority="46"/>
-    <w:lsdException w:name="Grid Table 2 Accent 2" w:uiPriority="47"/>
-    <w:lsdException w:name="Grid Table 3 Accent 2" w:uiPriority="48"/>
-    <w:lsdException w:name="Grid Table 4 Accent 2" w:uiPriority="49"/>
-    <w:lsdException w:name="Grid Table 5 Dark Accent 2" w:uiPriority="50"/>
-    <w:lsdException w:name="Grid Table 6 Colorful Accent 2" w:uiPriority="51"/>
-    <w:lsdException w:name="Grid Table 7 Colorful Accent 2" w:uiPriority="52"/>
-    <w:lsdException w:name="Grid Table 1 Light Accent 3" w:uiPriority="46"/>
-    <w:lsdException w:name="Grid Table 2 Accent 3" w:uiPriority="47"/>
-    <w:lsdException w:name="Grid Table 3 Accent 3" w:uiPriority="48"/>
-    <w:lsdException w:name="Grid Table 4 Accent 3" w:uiPriority="49"/>
-    <w:lsdException w:name="Grid Table 5 Dark Accent 3" w:uiPriority="50"/>
-    <w:lsdException w:name="Grid Table 6 Colorful Accent 3" w:uiPriority="51"/>
-    <w:lsdException w:name="Grid Table 7 Colorful Accent 3" w:uiPriority="52"/>
-    <w:lsdException w:name="Grid Table 1 Light Accent 4" w:uiPriority="46"/>
-    <w:lsdException w:name="Grid Table 2 Accent 4" w:uiPriority="47"/>
-    <w:lsdException w:name="Grid Table 3 Accent 4" w:uiPriority="48"/>
-    <w:lsdException w:name="Grid Table 4 Accent 4" w:uiPriority="49"/>
-    <w:lsdException w:name="Grid Table 5 Dark Accent 4" w:uiPriority="50"/>
-    <w:lsdException w:name="Grid Table 6 Colorful Accent 4" w:uiPriority="51"/>
-    <w:lsdException w:name="Grid Table 7 Colorful Accent 4" w:uiPriority="52"/>
-    <w:lsdException w:name="Grid Table 1 Light Accent 5" w:uiPriority="46"/>
-    <w:lsdException w:name="Grid Table 2 Accent 5" w:uiPriority="47"/>
-    <w:lsdException w:name="Grid Table 3 Accent 5" w:uiPriority="48"/>
-    <w:lsdException w:name="Grid Table 4 Accent 5" w:uiPriority="49"/>
-    <w:lsdException w:name="Grid Table 5 Dark Accent 5" w:uiPriority="50"/>
-    <w:lsdException w:name="Grid Table 6 Colorful Accent 5" w:uiPriority="51"/>
-    <w:lsdException w:name="Grid Table 7 Colorful Accent 5" w:uiPriority="52"/>
-    <w:lsdException w:name="Grid Table 1 Light Accent 6" w:uiPriority="46"/>
-    <w:lsdException w:name="Grid Table 2 Accent 6" w:uiPriority="47"/>
-    <w:lsdException w:name="Grid Table 3 Accent 6" w:uiPriority="48"/>
-    <w:lsdException w:name="Grid Table 4 Accent 6" w:uiPriority="49"/>
-    <w:lsdException w:name="Grid Table 5 Dark Accent 6" w:uiPriority="50"/>
-    <w:lsdException w:name="Grid Table 6 Colorful Accent 6" w:uiPriority="51"/>
-    <w:lsdException w:name="Grid Table 7 Colorful Accent 6" w:uiPriority="52"/>
-    <w:lsdException w:name="List Table 1 Light" w:uiPriority="46"/>
-    <w:lsdException w:name="List Table 2" w:uiPriority="47"/>
-    <w:lsdException w:name="List Table 3" w:uiPriority="48"/>
-    <w:lsdException w:name="List Table 4" w:uiPriority="49"/>
-    <w:lsdException w:name="List Table 5 Dark" w:uiPriority="50"/>
-    <w:lsdException w:name="List Table 6 Colorful" w:uiPriority="51"/>
-    <w:lsdException w:name="List Table 7 Colorful" w:uiPriority="52"/>
-    <w:lsdException w:name="List Table 1 Light Accent 1" w:uiPriority="46"/>
-    <w:lsdException w:name="List Table 2 Accent 1" w:uiPriority="47"/>
-    <w:lsdException w:name="List Table 3 Accent 1" w:uiPriority="48"/>
-    <w:lsdException w:name="List Table 4 Accent 1" w:uiPriority="49"/>
-    <w:lsdException w:name="List Table 5 Dark Accent 1" w:uiPriority="50"/>
-    <w:lsdException w:name="List Table 6 Colorful Accent 1" w:uiPriority="51"/>
-    <w:lsdException w:name="List Table 7 Colorful Accent 1" w:uiPriority="52"/>
-    <w:lsdException w:name="List Table 1 Light Accent 2" w:uiPriority="46"/>
-    <w:lsdException w:name="List Table 2 Accent 2" w:uiPriority="47"/>
-    <w:lsdException w:name="List Table 3 Accent 2" w:uiPriority="48"/>
-    <w:lsdException w:name="List Table 4 Accent 2" w:uiPriority="49"/>
-    <w:lsdException w:name="List Table 5 Dark Accent 2" w:uiPriority="50"/>
-    <w:lsdException w:name="List Table 6 Colorful Accent 2" w:uiPriority="51"/>
-    <w:lsdException w:name="List Table 7 Colorful Accent 2" w:uiPriority="52"/>
-    <w:lsdException w:name="List Table 1 Light Accent 3" w:uiPriority="46"/>
-    <w:lsdException w:name="List Table 2 Accent 3" w:uiPriority="47"/>
-    <w:lsdException w:name="List Table 3 Accent 3" w:uiPriority="48"/>
-    <w:lsdException w:name="List Table 4 Accent 3" w:uiPriority="49"/>
-    <w:lsdException w:name="List Table 5 Dark Accent 3" w:uiPriority="50"/>
-    <w:lsdException w:name="List Table 6 Colorful Accent 3" w:uiPriority="51"/>
-    <w:lsdException w:name="List Table 7 Colorful Accent 3" w:uiPriority="52"/>
-    <w:lsdException w:name="List Table 1 Light Accent 4" w:uiPriority="46"/>
-    <w:lsdException w:name="List Table 2 Accent 4" w:uiPriority="47"/>
-    <w:lsdException w:name="List Table 3 Accent 4" w:uiPriority="48"/>
-    <w:lsdException w:name="List Table 4 Accent 4" w:uiPriority="49"/>
-    <w:lsdException w:name="List Table 5 Dark Accent 4" w:uiPriority="50"/>
-    <w:lsdException w:name="List Table 6 Colorful Accent 4" w:uiPriority="51"/>
-    <w:lsdException w:name="List Table 7 Colorful Accent 4" w:uiPriority="52"/>
-    <w:lsdException w:name="List Table 1 Light Accent 5" w:uiPriority="46"/>
-    <w:lsdException w:name="List Table 2 Accent 5" w:uiPriority="47"/>
-    <w:lsdException w:name="List Table 3 Accent 5" w:uiPriority="48"/>
-    <w:lsdException w:name="List Table 4 Accent 5" w:uiPriority="49"/>
-    <w:lsdException w:name="List Table 5 Dark Accent 5" w:uiPriority="50"/>
-    <w:lsdException w:name="List Table 6 Colorful Accent 5" w:uiPriority="51"/>
-    <w:lsdException w:name="List Table 7 Colorful Accent 5" w:uiPriority="52"/>
-    <w:lsdException w:name="List Table 1 Light Accent 6" w:uiPriority="46"/>
-    <w:lsdException w:name="List Table 2 Accent 6" w:uiPriority="47"/>
-    <w:lsdException w:name="List Table 3 Accent 6" w:uiPriority="48"/>
-    <w:lsdException w:name="List Table 4 Accent 6" w:uiPriority="49"/>
-    <w:lsdException w:name="List Table 5 Dark Accent 6" w:uiPriority="50"/>
-    <w:lsdException w:name="List Table 6 Colorful Accent 6" w:uiPriority="51"/>
-    <w:lsdException w:name="List Table 7 Colorful Accent 6" w:uiPriority="52"/>
+  <w:latentStyles w:defLockedState="0" w:defUIPriority="99" w:defSemiHidden="1" w:defUnhideWhenUsed="1" w:defQFormat="0" w:count="267">
+    <w:lsdException w:name="Normal" w:semiHidden="0" w:uiPriority="0" w:unhideWhenUsed="0" w:qFormat="1"/>
+    <w:lsdException w:name="heading 1" w:semiHidden="0" w:uiPriority="9" w:unhideWhenUsed="0" w:qFormat="1"/>
+    <w:lsdException w:name="heading 2" w:uiPriority="9" w:qFormat="1"/>
+    <w:lsdException w:name="heading 3" w:uiPriority="9" w:qFormat="1"/>
+    <w:lsdException w:name="heading 4" w:uiPriority="9" w:qFormat="1"/>
+    <w:lsdException w:name="heading 5" w:uiPriority="9" w:qFormat="1"/>
+    <w:lsdException w:name="heading 6" w:uiPriority="9" w:qFormat="1"/>
+    <w:lsdException w:name="heading 7" w:uiPriority="9" w:qFormat="1"/>
+    <w:lsdException w:name="heading 8" w:uiPriority="9" w:qFormat="1"/>
+    <w:lsdException w:name="heading 9" w:uiPriority="9" w:qFormat="1"/>
+    <w:lsdException w:name="toc 1" w:uiPriority="39"/>
+    <w:lsdException w:name="toc 2" w:uiPriority="39"/>
+    <w:lsdException w:name="toc 3" w:uiPriority="39"/>
+    <w:lsdException w:name="toc 4" w:uiPriority="39"/>
+    <w:lsdException w:name="toc 5" w:uiPriority="39"/>
+    <w:lsdException w:name="toc 6" w:uiPriority="39"/>
+    <w:lsdException w:name="toc 7" w:uiPriority="39"/>
+    <w:lsdException w:name="toc 8" w:uiPriority="39"/>
+    <w:lsdException w:name="toc 9" w:uiPriority="39"/>
+    <w:lsdException w:name="caption" w:uiPriority="35" w:qFormat="1"/>
+    <w:lsdException w:name="Title" w:semiHidden="0" w:uiPriority="10" w:unhideWhenUsed="0" w:qFormat="1"/>
+    <w:lsdException w:name="Default Paragraph Font" w:uiPriority="1"/>
+    <w:lsdException w:name="Subtitle" w:semiHidden="0" w:uiPriority="11" w:unhideWhenUsed="0" w:qFormat="1"/>
+    <w:lsdException w:name="Strong" w:semiHidden="0" w:uiPriority="22" w:unhideWhenUsed="0" w:qFormat="1"/>
+    <w:lsdException w:name="Emphasis" w:semiHidden="0" w:uiPriority="20" w:unhideWhenUsed="0" w:qFormat="1"/>
+    <w:lsdException w:name="Table Grid" w:semiHidden="0" w:uiPriority="59" w:unhideWhenUsed="0"/>
+    <w:lsdException w:name="Placeholder Text" w:unhideWhenUsed="0"/>
+    <w:lsdException w:name="No Spacing" w:semiHidden="0" w:uiPriority="1" w:unhideWhenUsed="0" w:qFormat="1"/>
+    <w:lsdException w:name="Light Shading" w:semiHidden="0" w:uiPriority="60" w:unhideWhenUsed="0"/>
+    <w:lsdException w:name="Light List" w:semiHidden="0" w:uiPriority="61" w:unhideWhenUsed="0"/>
+    <w:lsdException w:name="Light Grid" w:semiHidden="0" w:uiPriority="62" w:unhideWhenUsed="0"/>
+    <w:lsdException w:name="Medium Shading 1" w:semiHidden="0" w:uiPriority="63" w:unhideWhenUsed="0"/>
+    <w:lsdException w:name="Medium Shading 2" w:semiHidden="0" w:uiPriority="64" w:unhideWhenUsed="0"/>
+    <w:lsdException w:name="Medium List 1" w:semiHidden="0" w:uiPriority="65" w:unhideWhenUsed="0"/>
+    <w:lsdException w:name="Medium List 2" w:semiHidden="0" w:uiPriority="66" w:unhideWhenUsed="0"/>
+    <w:lsdException w:name="Medium Grid 1" w:semiHidden="0" w:uiPriority="67" w:unhideWhenUsed="0"/>
+    <w:lsdException w:name="Medium Grid 2" w:semiHidden="0" w:uiPriority="68" w:unhideWhenUsed="0"/>
+    <w:lsdException w:name="Medium Grid 3" w:semiHidden="0" w:uiPriority="69" w:unhideWhenUsed="0"/>
+    <w:lsdException w:name="Dark List" w:semiHidden="0" w:uiPriority="70" w:unhideWhenUsed="0"/>
+    <w:lsdException w:name="Colorful Shading" w:semiHidden="0" w:uiPriority="71" w:unhideWhenUsed="0"/>
+    <w:lsdException w:name="Colorful List" w:semiHidden="0" w:uiPriority="72" w:unhideWhenUsed="0"/>
+    <w:lsdException w:name="Colorful Grid" w:semiHidden="0" w:uiPriority="73" w:unhideWhenUsed="0"/>
+    <w:lsdException w:name="Light Shading Accent 1" w:semiHidden="0" w:uiPriority="60" w:unhideWhenUsed="0"/>
+    <w:lsdException w:name="Light List Accent 1" w:semiHidden="0" w:uiPriority="61" w:unhideWhenUsed="0"/>
+    <w:lsdException w:name="Light Grid Accent 1" w:semiHidden="0" w:uiPriority="62" w:unhideWhenUsed="0"/>
+    <w:lsdException w:name="Medium Shading 1 Accent 1" w:semiHidden="0" w:uiPriority="63" w:unhideWhenUsed="0"/>
+    <w:lsdException w:name="Medium Shading 2 Accent 1" w:semiHidden="0" w:uiPriority="64" w:unhideWhenUsed="0"/>
+    <w:lsdException w:name="Medium List 1 Accent 1" w:semiHidden="0" w:uiPriority="65" w:unhideWhenUsed="0"/>
+    <w:lsdException w:name="Revision" w:unhideWhenUsed="0"/>
+    <w:lsdException w:name="List Paragraph" w:semiHidden="0" w:uiPriority="34" w:unhideWhenUsed="0" w:qFormat="1"/>
+    <w:lsdException w:name="Quote" w:semiHidden="0" w:uiPriority="29" w:unhideWhenUsed="0" w:qFormat="1"/>
+    <w:lsdException w:name="Intense Quote" w:semiHidden="0" w:uiPriority="30" w:unhideWhenUsed="0" w:qFormat="1"/>
+    <w:lsdException w:name="Medium List 2 Accent 1" w:semiHidden="0" w:uiPriority="66" w:unhideWhenUsed="0"/>
+    <w:lsdException w:name="Medium Grid 1 Accent 1" w:semiHidden="0" w:uiPriority="67" w:unhideWhenUsed="0"/>
+    <w:lsdException w:name="Medium Grid 2 Accent 1" w:semiHidden="0" w:uiPriority="68" w:unhideWhenUsed="0"/>
+    <w:lsdException w:name="Medium Grid 3 Accent 1" w:semiHidden="0" w:uiPriority="69" w:unhideWhenUsed="0"/>
+    <w:lsdException w:name="Dark List Accent 1" w:semiHidden="0" w:uiPriority="70" w:unhideWhenUsed="0"/>
+    <w:lsdException w:name="Colorful Shading Accent 1" w:semiHidden="0" w:uiPriority="71" w:unhideWhenUsed="0"/>
+    <w:lsdException w:name="Colorful List Accent 1" w:semiHidden="0" w:uiPriority="72" w:unhideWhenUsed="0"/>
+    <w:lsdException w:name="Colorful Grid Accent 1" w:semiHidden="0" w:uiPriority="73" w:unhideWhenUsed="0"/>
+    <w:lsdException w:name="Light Shading Accent 2" w:semiHidden="0" w:uiPriority="60" w:unhideWhenUsed="0"/>
+    <w:lsdException w:name="Light List Accent 2" w:semiHidden="0" w:uiPriority="61" w:unhideWhenUsed="0"/>
+    <w:lsdException w:name="Light Grid Accent 2" w:semiHidden="0" w:uiPriority="62" w:unhideWhenUsed="0"/>
+    <w:lsdException w:name="Medium Shading 1 Accent 2" w:semiHidden="0" w:uiPriority="63" w:unhideWhenUsed="0"/>
+    <w:lsdException w:name="Medium Shading 2 Accent 2" w:semiHidden="0" w:uiPriority="64" w:unhideWhenUsed="0"/>
+    <w:lsdException w:name="Medium List 1 Accent 2" w:semiHidden="0" w:uiPriority="65" w:unhideWhenUsed="0"/>
+    <w:lsdException w:name="Medium List 2 Accent 2" w:semiHidden="0" w:uiPriority="66" w:unhideWhenUsed="0"/>
+    <w:lsdException w:name="Medium Grid 1 Accent 2" w:semiHidden="0" w:uiPriority="67" w:unhideWhenUsed="0"/>
+    <w:lsdException w:name="Medium Grid 2 Accent 2" w:semiHidden="0" w:uiPriority="68" w:unhideWhenUsed="0"/>
+    <w:lsdException w:name="Medium Grid 3 Accent 2" w:semiHidden="0" w:uiPriority="69" w:unhideWhenUsed="0"/>
+    <w:lsdException w:name="Dark List Accent 2" w:semiHidden="0" w:uiPriority="70" w:unhideWhenUsed="0"/>
+    <w:lsdException w:name="Colorful Shading Accent 2" w:semiHidden="0" w:uiPriority="71" w:unhideWhenUsed="0"/>
+    <w:lsdException w:name="Colorful List Accent 2" w:semiHidden="0" w:uiPriority="72" w:unhideWhenUsed="0"/>
+    <w:lsdException w:name="Colorful Grid Accent 2" w:semiHidden="0" w:uiPriority="73" w:unhideWhenUsed="0"/>
+    <w:lsdException w:name="Light Shading Accent 3" w:semiHidden="0" w:uiPriority="60" w:unhideWhenUsed="0"/>
+    <w:lsdException w:name="Light List Accent 3" w:semiHidden="0" w:uiPriority="61" w:unhideWhenUsed="0"/>
+    <w:lsdException w:name="Light Grid Accent 3" w:semiHidden="0" w:uiPriority="62" w:unhideWhenUsed="0"/>
+    <w:lsdException w:name="Medium Shading 1 Accent 3" w:semiHidden="0" w:uiPriority="63" w:unhideWhenUsed="0"/>
+    <w:lsdException w:name="Medium Shading 2 Accent 3" w:semiHidden="0" w:uiPriority="64" w:unhideWhenUsed="0"/>
+    <w:lsdException w:name="Medium List 1 Accent 3" w:semiHidden="0" w:uiPriority="65" w:unhideWhenUsed="0"/>
+    <w:lsdException w:name="Medium List 2 Accent 3" w:semiHidden="0" w:uiPriority="66" w:unhideWhenUsed="0"/>
+    <w:lsdException w:name="Medium Grid 1 Accent 3" w:semiHidden="0" w:uiPriority="67" w:unhideWhenUsed="0"/>
+    <w:lsdException w:name="Medium Grid 2 Accent 3" w:semiHidden="0" w:uiPriority="68" w:unhideWhenUsed="0"/>
+    <w:lsdException w:name="Medium Grid 3 Accent 3" w:semiHidden="0" w:uiPriority="69" w:unhideWhenUsed="0"/>
+    <w:lsdException w:name="Dark List Accent 3" w:semiHidden="0" w:uiPriority="70" w:unhideWhenUsed="0"/>
+    <w:lsdException w:name="Colorful Shading Accent 3" w:semiHidden="0" w:uiPriority="71" w:unhideWhenUsed="0"/>
+    <w:lsdException w:name="Colorful List Accent 3" w:semiHidden="0" w:uiPriority="72" w:unhideWhenUsed="0"/>
+    <w:lsdException w:name="Colorful Grid Accent 3" w:semiHidden="0" w:uiPriority="73" w:unhideWhenUsed="0"/>
+    <w:lsdException w:name="Light Shading Accent 4" w:semiHidden="0" w:uiPriority="60" w:unhideWhenUsed="0"/>
+    <w:lsdException w:name="Light List Accent 4" w:semiHidden="0" w:uiPriority="61" w:unhideWhenUsed="0"/>
+    <w:lsdException w:name="Light Grid Accent 4" w:semiHidden="0" w:uiPriority="62" w:unhideWhenUsed="0"/>
+    <w:lsdException w:name="Medium Shading 1 Accent 4" w:semiHidden="0" w:uiPriority="63" w:unhideWhenUsed="0"/>
+    <w:lsdException w:name="Medium Shading 2 Accent 4" w:semiHidden="0" w:uiPriority="64" w:unhideWhenUsed="0"/>
+    <w:lsdException w:name="Medium List 1 Accent 4" w:semiHidden="0" w:uiPriority="65" w:unhideWhenUsed="0"/>
+    <w:lsdException w:name="Medium List 2 Accent 4" w:semiHidden="0" w:uiPriority="66" w:unhideWhenUsed="0"/>
+    <w:lsdException w:name="Medium Grid 1 Accent 4" w:semiHidden="0" w:uiPriority="67" w:unhideWhenUsed="0"/>
+    <w:lsdException w:name="Medium Grid 2 Accent 4" w:semiHidden="0" w:uiPriority="68" w:unhideWhenUsed="0"/>
+    <w:lsdException w:name="Medium Grid 3 Accent 4" w:semiHidden="0" w:uiPriority="69" w:unhideWhenUsed="0"/>
+    <w:lsdException w:name="Dark List Accent 4" w:semiHidden="0" w:uiPriority="70" w:unhideWhenUsed="0"/>
+    <w:lsdException w:name="Colorful Shading Accent 4" w:semiHidden="0" w:uiPriority="71" w:unhideWhenUsed="0"/>
+    <w:lsdException w:name="Colorful List Accent 4" w:semiHidden="0" w:uiPriority="72" w:unhideWhenUsed="0"/>
+    <w:lsdException w:name="Colorful Grid Accent 4" w:semiHidden="0" w:uiPriority="73" w:unhideWhenUsed="0"/>
+    <w:lsdException w:name="Light Shading Accent 5" w:semiHidden="0" w:uiPriority="60" w:unhideWhenUsed="0"/>
+    <w:lsdException w:name="Light List Accent 5" w:semiHidden="0" w:uiPriority="61" w:unhideWhenUsed="0"/>
+    <w:lsdException w:name="Light Grid Accent 5" w:semiHidden="0" w:uiPriority="62" w:unhideWhenUsed="0"/>
+    <w:lsdException w:name="Medium Shading 1 Accent 5" w:semiHidden="0" w:uiPriority="63" w:unhideWhenUsed="0"/>
+    <w:lsdException w:name="Medium Shading 2 Accent 5" w:semiHidden="0" w:uiPriority="64" w:unhideWhenUsed="0"/>
+    <w:lsdException w:name="Medium List 1 Accent 5" w:semiHidden="0" w:uiPriority="65" w:unhideWhenUsed="0"/>
+    <w:lsdException w:name="Medium List 2 Accent 5" w:semiHidden="0" w:uiPriority="66" w:unhideWhenUsed="0"/>
+    <w:lsdException w:name="Medium Grid 1 Accent 5" w:semiHidden="0" w:uiPriority="67" w:unhideWhenUsed="0"/>
+    <w:lsdException w:name="Medium Grid 2 Accent 5" w:semiHidden="0" w:uiPriority="68" w:unhideWhenUsed="0"/>
+    <w:lsdException w:name="Medium Grid 3 Accent 5" w:semiHidden="0" w:uiPriority="69" w:unhideWhenUsed="0"/>
+    <w:lsdException w:name="Dark List Accent 5" w:semiHidden="0" w:uiPriority="70" w:unhideWhenUsed="0"/>
+    <w:lsdException w:name="Colorful Shading Accent 5" w:semiHidden="0" w:uiPriority="71" w:unhideWhenUsed="0"/>
+    <w:lsdException w:name="Colorful List Accent 5" w:semiHidden="0" w:uiPriority="72" w:unhideWhenUsed="0"/>
+    <w:lsdException w:name="Colorful Grid Accent 5" w:semiHidden="0" w:uiPriority="73" w:unhideWhenUsed="0"/>
+    <w:lsdException w:name="Light Shading Accent 6" w:semiHidden="0" w:uiPriority="60" w:unhideWhenUsed="0"/>
+    <w:lsdException w:name="Light List Accent 6" w:semiHidden="0" w:uiPriority="61" w:unhideWhenUsed="0"/>
+    <w:lsdException w:name="Light Grid Accent 6" w:semiHidden="0" w:uiPriority="62" w:unhideWhenUsed="0"/>
+    <w:lsdException w:name="Medium Shading 1 Accent 6" w:semiHidden="0" w:uiPriority="63" w:unhideWhenUsed="0"/>
+    <w:lsdException w:name="Medium Shading 2 Accent 6" w:semiHidden="0" w:uiPriority="64" w:unhideWhenUsed="0"/>
+    <w:lsdException w:name="Medium List 1 Accent 6" w:semiHidden="0" w:uiPriority="65" w:unhideWhenUsed="0"/>
+    <w:lsdException w:name="Medium List 2 Accent 6" w:semiHidden="0" w:uiPriority="66" w:unhideWhenUsed="0"/>
+    <w:lsdException w:name="Medium Grid 1 Accent 6" w:semiHidden="0" w:uiPriority="67" w:unhideWhenUsed="0"/>
+    <w:lsdException w:name="Medium Grid 2 Accent 6" w:semiHidden="0" w:uiPriority="68" w:unhideWhenUsed="0"/>
+    <w:lsdException w:name="Medium Grid 3 Accent 6" w:semiHidden="0" w:uiPriority="69" w:unhideWhenUsed="0"/>
+    <w:lsdException w:name="Dark List Accent 6" w:semiHidden="0" w:uiPriority="70" w:unhideWhenUsed="0"/>
+    <w:lsdException w:name="Colorful Shading Accent 6" w:semiHidden="0" w:uiPriority="71" w:unhideWhenUsed="0"/>
+    <w:lsdException w:name="Colorful List Accent 6" w:semiHidden="0" w:uiPriority="72" w:unhideWhenUsed="0"/>
+    <w:lsdException w:name="Colorful Grid Accent 6" w:semiHidden="0" w:uiPriority="73" w:unhideWhenUsed="0"/>
+    <w:lsdException w:name="Subtle Emphasis" w:semiHidden="0" w:uiPriority="19" w:unhideWhenUsed="0" w:qFormat="1"/>
+    <w:lsdException w:name="Intense Emphasis" w:semiHidden="0" w:uiPriority="21" w:unhideWhenUsed="0" w:qFormat="1"/>
+    <w:lsdException w:name="Subtle Reference" w:semiHidden="0" w:uiPriority="31" w:unhideWhenUsed="0" w:qFormat="1"/>
+    <w:lsdException w:name="Intense Reference" w:semiHidden="0" w:uiPriority="32" w:unhideWhenUsed="0" w:qFormat="1"/>
+    <w:lsdException w:name="Book Title" w:semiHidden="0" w:uiPriority="33" w:unhideWhenUsed="0" w:qFormat="1"/>
+    <w:lsdException w:name="Bibliography" w:uiPriority="37"/>
+    <w:lsdException w:name="TOC Heading" w:uiPriority="39" w:qFormat="1"/>
   </w:latentStyles>
   <w:style w:type="paragraph" w:default="1" w:styleId="Normal">
     <w:name w:val="Normal"/>
@@ -1331,6 +1583,7 @@
     <w:uiPriority w:val="99"/>
     <w:semiHidden/>
     <w:unhideWhenUsed/>
+    <w:qFormat/>
     <w:tblPr>
       <w:tblInd w:w="0" w:type="dxa"/>
       <w:tblCellMar>

</xml_diff>